<commit_message>
changes done for React upto 32
</commit_message>
<xml_diff>
--- a/Notes/19 React Component Life-Cycle Hooks_Class/React-19.docx
+++ b/Notes/19 React Component Life-Cycle Hooks_Class/React-19.docx
@@ -1,6 +1,6 @@
 
 <file path=word/document.xml><?xml version="1.0" encoding="utf-8"?>
-<w:document xmlns:wpc="http://schemas.microsoft.com/office/word/2010/wordprocessingCanvas" xmlns:cx="http://schemas.microsoft.com/office/drawing/2014/chartex" xmlns:cx1="http://schemas.microsoft.com/office/drawing/2015/9/8/chartex" xmlns:cx2="http://schemas.microsoft.com/office/drawing/2015/10/21/chartex" xmlns:cx3="http://schemas.microsoft.com/office/drawing/2016/5/9/chartex" xmlns:cx4="http://schemas.microsoft.com/office/drawing/2016/5/10/chartex" xmlns:cx5="http://schemas.microsoft.com/office/drawing/2016/5/11/chartex" xmlns:cx6="http://schemas.microsoft.com/office/drawing/2016/5/12/chartex" xmlns:cx7="http://schemas.microsoft.com/office/drawing/2016/5/13/chartex" xmlns:cx8="http://schemas.microsoft.com/office/drawing/2016/5/14/chartex" xmlns:mc="http://schemas.openxmlformats.org/markup-compatibility/2006" xmlns:aink="http://schemas.microsoft.com/office/drawing/2016/ink" xmlns:am3d="http://schemas.microsoft.com/office/drawing/2017/model3d" xmlns:o="urn:schemas-microsoft-com:office:office" xmlns:oel="http://schemas.microsoft.com/office/2019/extlst" xmlns:r="http://schemas.openxmlformats.org/officeDocument/2006/relationships" xmlns:m="http://schemas.openxmlformats.org/officeDocument/2006/math" xmlns:v="urn:schemas-microsoft-com:vml" xmlns:wp14="http://schemas.microsoft.com/office/word/2010/wordprocessingDrawing" xmlns:wp="http://schemas.openxmlformats.org/drawingml/2006/wordprocessingDrawing" xmlns:w10="urn:schemas-microsoft-com:office:word" xmlns:w="http://schemas.openxmlformats.org/wordprocessingml/2006/main" xmlns:w14="http://schemas.microsoft.com/office/word/2010/wordml" xmlns:w15="http://schemas.microsoft.com/office/word/2012/wordml" xmlns:w16cex="http://schemas.microsoft.com/office/word/2018/wordml/cex" xmlns:w16cid="http://schemas.microsoft.com/office/word/2016/wordml/cid" xmlns:w16="http://schemas.microsoft.com/office/word/2018/wordml" xmlns:w16du="http://schemas.microsoft.com/office/word/2023/wordml/word16du" xmlns:w16sdtdh="http://schemas.microsoft.com/office/word/2020/wordml/sdtdatahash" xmlns:w16se="http://schemas.microsoft.com/office/word/2015/wordml/symex" xmlns:wpg="http://schemas.microsoft.com/office/word/2010/wordprocessingGroup" xmlns:wpi="http://schemas.microsoft.com/office/word/2010/wordprocessingInk" xmlns:wne="http://schemas.microsoft.com/office/word/2006/wordml" xmlns:wps="http://schemas.microsoft.com/office/word/2010/wordprocessingShape" mc:Ignorable="w14 w15 w16se w16cid w16 w16cex w16sdtdh w16du wp14">
+<w:document xmlns:wpc="http://schemas.microsoft.com/office/word/2010/wordprocessingCanvas" xmlns:cx="http://schemas.microsoft.com/office/drawing/2014/chartex" xmlns:cx1="http://schemas.microsoft.com/office/drawing/2015/9/8/chartex" xmlns:cx2="http://schemas.microsoft.com/office/drawing/2015/10/21/chartex" xmlns:cx3="http://schemas.microsoft.com/office/drawing/2016/5/9/chartex" xmlns:cx4="http://schemas.microsoft.com/office/drawing/2016/5/10/chartex" xmlns:cx5="http://schemas.microsoft.com/office/drawing/2016/5/11/chartex" xmlns:cx6="http://schemas.microsoft.com/office/drawing/2016/5/12/chartex" xmlns:cx7="http://schemas.microsoft.com/office/drawing/2016/5/13/chartex" xmlns:cx8="http://schemas.microsoft.com/office/drawing/2016/5/14/chartex" xmlns:mc="http://schemas.openxmlformats.org/markup-compatibility/2006" xmlns:aink="http://schemas.microsoft.com/office/drawing/2016/ink" xmlns:am3d="http://schemas.microsoft.com/office/drawing/2017/model3d" xmlns:o="urn:schemas-microsoft-com:office:office" xmlns:oel="http://schemas.microsoft.com/office/2019/extlst" xmlns:r="http://schemas.openxmlformats.org/officeDocument/2006/relationships" xmlns:m="http://schemas.openxmlformats.org/officeDocument/2006/math" xmlns:v="urn:schemas-microsoft-com:vml" xmlns:wp14="http://schemas.microsoft.com/office/word/2010/wordprocessingDrawing" xmlns:wp="http://schemas.openxmlformats.org/drawingml/2006/wordprocessingDrawing" xmlns:w10="urn:schemas-microsoft-com:office:word" xmlns:w="http://schemas.openxmlformats.org/wordprocessingml/2006/main" xmlns:w14="http://schemas.microsoft.com/office/word/2010/wordml" xmlns:w15="http://schemas.microsoft.com/office/word/2012/wordml" xmlns:w16cex="http://schemas.microsoft.com/office/word/2018/wordml/cex" xmlns:w16cid="http://schemas.microsoft.com/office/word/2016/wordml/cid" xmlns:w16="http://schemas.microsoft.com/office/word/2018/wordml" xmlns:w16du="http://schemas.microsoft.com/office/word/2023/wordml/word16du" xmlns:w16sdtdh="http://schemas.microsoft.com/office/word/2020/wordml/sdtdatahash" xmlns:w16sdtfl="http://schemas.microsoft.com/office/word/2024/wordml/sdtformatlock" xmlns:w16se="http://schemas.microsoft.com/office/word/2015/wordml/symex" xmlns:wpg="http://schemas.microsoft.com/office/word/2010/wordprocessingGroup" xmlns:wpi="http://schemas.microsoft.com/office/word/2010/wordprocessingInk" xmlns:wne="http://schemas.microsoft.com/office/word/2006/wordml" xmlns:wps="http://schemas.microsoft.com/office/word/2010/wordprocessingShape" mc:Ignorable="w14 w15 w16se w16cid w16 w16cex w16sdtdh w16sdtfl w16du wp14">
   <w:body>
     <w:p>
       <w:pPr>
@@ -242,31 +242,7 @@
           <w:sz w:val="28"/>
           <w:szCs w:val="28"/>
         </w:rPr>
-        <w:t xml:space="preserve">Every frontend technology have </w:t>
-      </w:r>
-      <w:proofErr w:type="gramStart"/>
-      <w:r>
-        <w:rPr>
-          <w:rFonts w:ascii="Arial" w:hAnsi="Arial" w:cs="Arial"/>
-          <w:b/>
-          <w:color w:val="3C4043"/>
-          <w:spacing w:val="2"/>
-          <w:sz w:val="28"/>
-          <w:szCs w:val="28"/>
-        </w:rPr>
-        <w:t>these functionality</w:t>
-      </w:r>
-      <w:proofErr w:type="gramEnd"/>
-      <w:r>
-        <w:rPr>
-          <w:rFonts w:ascii="Arial" w:hAnsi="Arial" w:cs="Arial"/>
-          <w:b/>
-          <w:color w:val="3C4043"/>
-          <w:spacing w:val="2"/>
-          <w:sz w:val="28"/>
-          <w:szCs w:val="28"/>
-        </w:rPr>
-        <w:t xml:space="preserve"> like model binding, routing, cashing, State management.</w:t>
+        <w:t>Every frontend technology have these functionality like model binding, routing, cashing, State management.</w:t>
       </w:r>
     </w:p>
     <w:p>
@@ -323,43 +299,30 @@
           <w:sz w:val="28"/>
           <w:szCs w:val="28"/>
         </w:rPr>
-        <w:br/>
-        <w:t xml:space="preserve">Routing Engine </w:t>
-      </w:r>
-      <w:proofErr w:type="gramStart"/>
-      <w:r>
-        <w:rPr>
-          <w:rFonts w:ascii="Arial" w:hAnsi="Arial" w:cs="Arial"/>
-          <w:b/>
-          <w:color w:val="3C4043"/>
-          <w:spacing w:val="2"/>
-          <w:sz w:val="28"/>
-          <w:szCs w:val="28"/>
-        </w:rPr>
-        <w:t xml:space="preserve"> </w:t>
-      </w:r>
-      <w:r>
-        <w:rPr>
-          <w:rFonts w:ascii="Arial" w:hAnsi="Arial" w:cs="Arial"/>
-          <w:b/>
-          <w:color w:val="3C4043"/>
-          <w:spacing w:val="2"/>
-          <w:sz w:val="28"/>
-          <w:szCs w:val="28"/>
-        </w:rPr>
-        <w:t xml:space="preserve"> :</w:t>
-      </w:r>
-      <w:proofErr w:type="gramEnd"/>
-      <w:r>
-        <w:rPr>
-          <w:rFonts w:ascii="Arial" w:hAnsi="Arial" w:cs="Arial"/>
-          <w:b/>
-          <w:color w:val="3C4043"/>
-          <w:spacing w:val="2"/>
-          <w:sz w:val="28"/>
-          <w:szCs w:val="28"/>
-        </w:rPr>
-        <w:t xml:space="preserve"> Mapping to path</w:t>
+        <w:tab/>
+      </w:r>
+      <w:r>
+        <w:rPr>
+          <w:rFonts w:ascii="Arial" w:hAnsi="Arial" w:cs="Arial"/>
+          <w:b/>
+          <w:color w:val="3C4043"/>
+          <w:spacing w:val="2"/>
+          <w:sz w:val="28"/>
+          <w:szCs w:val="28"/>
+        </w:rPr>
+        <w:br/>
+        <w:t xml:space="preserve">Routing Engine  </w:t>
+      </w:r>
+      <w:r>
+        <w:rPr>
+          <w:rFonts w:ascii="Arial" w:hAnsi="Arial" w:cs="Arial"/>
+          <w:b/>
+          <w:color w:val="3C4043"/>
+          <w:spacing w:val="2"/>
+          <w:sz w:val="28"/>
+          <w:szCs w:val="28"/>
+        </w:rPr>
+        <w:t xml:space="preserve"> : Mapping to path</w:t>
       </w:r>
       <w:r>
         <w:rPr>
@@ -403,31 +366,7 @@
           <w:sz w:val="28"/>
           <w:szCs w:val="28"/>
         </w:rPr>
-        <w:t xml:space="preserve">   </w:t>
-      </w:r>
-      <w:proofErr w:type="gramStart"/>
-      <w:r>
-        <w:rPr>
-          <w:rFonts w:ascii="Arial" w:hAnsi="Arial" w:cs="Arial"/>
-          <w:b/>
-          <w:color w:val="3C4043"/>
-          <w:spacing w:val="2"/>
-          <w:sz w:val="28"/>
-          <w:szCs w:val="28"/>
-        </w:rPr>
-        <w:t xml:space="preserve">  :</w:t>
-      </w:r>
-      <w:proofErr w:type="gramEnd"/>
-      <w:r>
-        <w:rPr>
-          <w:rFonts w:ascii="Arial" w:hAnsi="Arial" w:cs="Arial"/>
-          <w:b/>
-          <w:color w:val="3C4043"/>
-          <w:spacing w:val="2"/>
-          <w:sz w:val="28"/>
-          <w:szCs w:val="28"/>
-        </w:rPr>
-        <w:t xml:space="preserve"> Converts </w:t>
+        <w:t xml:space="preserve">     : Converts </w:t>
       </w:r>
       <w:r>
         <w:rPr>
@@ -598,21 +537,8 @@
           <w:szCs w:val="28"/>
         </w:rPr>
         <w:br/>
-        <w:t xml:space="preserve">        c) </w:t>
-      </w:r>
-      <w:proofErr w:type="spellStart"/>
-      <w:r>
-        <w:rPr>
-          <w:rFonts w:ascii="Arial" w:hAnsi="Arial" w:cs="Arial"/>
-          <w:b/>
-          <w:color w:val="3C4043"/>
-          <w:spacing w:val="2"/>
-          <w:sz w:val="28"/>
-          <w:szCs w:val="28"/>
-        </w:rPr>
-        <w:t>UnMounting</w:t>
-      </w:r>
-      <w:proofErr w:type="spellEnd"/>
+        <w:t>        c) UnMounting</w:t>
+      </w:r>
       <w:r>
         <w:rPr>
           <w:rFonts w:ascii="Arial" w:hAnsi="Arial" w:cs="Arial"/>
@@ -657,67 +583,41 @@
           <w:szCs w:val="28"/>
         </w:rPr>
         <w:br/>
-        <w:t xml:space="preserve">        a) </w:t>
-      </w:r>
-      <w:proofErr w:type="spellStart"/>
-      <w:r>
-        <w:rPr>
-          <w:rFonts w:ascii="Arial" w:hAnsi="Arial" w:cs="Arial"/>
-          <w:b/>
-          <w:color w:val="3C4043"/>
-          <w:spacing w:val="2"/>
-          <w:sz w:val="28"/>
-          <w:szCs w:val="28"/>
-        </w:rPr>
-        <w:t>componentWillMount</w:t>
-      </w:r>
-      <w:proofErr w:type="spellEnd"/>
-      <w:r>
-        <w:rPr>
-          <w:rFonts w:ascii="Arial" w:hAnsi="Arial" w:cs="Arial"/>
-          <w:b/>
-          <w:color w:val="3C4043"/>
-          <w:spacing w:val="2"/>
-          <w:sz w:val="28"/>
-          <w:szCs w:val="28"/>
-        </w:rPr>
-        <w:t>()        allocates memory</w:t>
-      </w:r>
-      <w:r>
-        <w:rPr>
-          <w:rFonts w:ascii="Arial" w:hAnsi="Arial" w:cs="Arial"/>
-          <w:b/>
-          <w:color w:val="3C4043"/>
-          <w:spacing w:val="2"/>
-          <w:sz w:val="28"/>
-          <w:szCs w:val="28"/>
-        </w:rPr>
-        <w:br/>
-        <w:t xml:space="preserve">        b) </w:t>
-      </w:r>
-      <w:proofErr w:type="spellStart"/>
-      <w:r>
-        <w:rPr>
-          <w:rFonts w:ascii="Arial" w:hAnsi="Arial" w:cs="Arial"/>
-          <w:b/>
-          <w:color w:val="3C4043"/>
-          <w:spacing w:val="2"/>
-          <w:sz w:val="28"/>
-          <w:szCs w:val="28"/>
-        </w:rPr>
-        <w:t>componentDidMount</w:t>
-      </w:r>
-      <w:proofErr w:type="spellEnd"/>
-      <w:r>
-        <w:rPr>
-          <w:rFonts w:ascii="Arial" w:hAnsi="Arial" w:cs="Arial"/>
-          <w:b/>
-          <w:color w:val="3C4043"/>
-          <w:spacing w:val="2"/>
-          <w:sz w:val="28"/>
-          <w:szCs w:val="28"/>
-        </w:rPr>
-        <w:t xml:space="preserve">()         </w:t>
+        <w:t>        a) componentWillMount()      </w:t>
+      </w:r>
+      <w:r>
+        <w:rPr>
+          <w:rFonts w:ascii="Arial" w:hAnsi="Arial" w:cs="Arial"/>
+          <w:b/>
+          <w:color w:val="3C4043"/>
+          <w:spacing w:val="2"/>
+          <w:sz w:val="28"/>
+          <w:szCs w:val="28"/>
+        </w:rPr>
+        <w:t xml:space="preserve">    </w:t>
+      </w:r>
+      <w:r>
+        <w:rPr>
+          <w:rFonts w:ascii="Arial" w:hAnsi="Arial" w:cs="Arial"/>
+          <w:b/>
+          <w:color w:val="3C4043"/>
+          <w:spacing w:val="2"/>
+          <w:sz w:val="28"/>
+          <w:szCs w:val="28"/>
+        </w:rPr>
+        <w:t xml:space="preserve">  allocates memory</w:t>
+      </w:r>
+      <w:r>
+        <w:rPr>
+          <w:rFonts w:ascii="Arial" w:hAnsi="Arial" w:cs="Arial"/>
+          <w:b/>
+          <w:color w:val="3C4043"/>
+          <w:spacing w:val="2"/>
+          <w:sz w:val="28"/>
+          <w:szCs w:val="28"/>
+        </w:rPr>
+        <w:br/>
+        <w:t xml:space="preserve">        b) componentDidMount()         </w:t>
       </w:r>
       <w:r>
         <w:rPr>
@@ -796,67 +696,19 @@
           <w:szCs w:val="28"/>
         </w:rPr>
         <w:br/>
-        <w:t xml:space="preserve">        a) </w:t>
-      </w:r>
-      <w:proofErr w:type="spellStart"/>
-      <w:r>
-        <w:rPr>
-          <w:rFonts w:ascii="Arial" w:hAnsi="Arial" w:cs="Arial"/>
-          <w:b/>
-          <w:color w:val="3C4043"/>
-          <w:spacing w:val="2"/>
-          <w:sz w:val="28"/>
-          <w:szCs w:val="28"/>
-        </w:rPr>
-        <w:t>setState</w:t>
-      </w:r>
-      <w:proofErr w:type="spellEnd"/>
-      <w:r>
-        <w:rPr>
-          <w:rFonts w:ascii="Arial" w:hAnsi="Arial" w:cs="Arial"/>
-          <w:b/>
-          <w:color w:val="3C4043"/>
-          <w:spacing w:val="2"/>
-          <w:sz w:val="28"/>
-          <w:szCs w:val="28"/>
-        </w:rPr>
-        <w:t>()</w:t>
-      </w:r>
-      <w:r>
-        <w:rPr>
-          <w:rFonts w:ascii="Arial" w:hAnsi="Arial" w:cs="Arial"/>
-          <w:b/>
-          <w:color w:val="3C4043"/>
-          <w:spacing w:val="2"/>
-          <w:sz w:val="28"/>
-          <w:szCs w:val="28"/>
-        </w:rPr>
-        <w:br/>
-        <w:t xml:space="preserve">        b) </w:t>
-      </w:r>
-      <w:proofErr w:type="spellStart"/>
-      <w:r>
-        <w:rPr>
-          <w:rFonts w:ascii="Arial" w:hAnsi="Arial" w:cs="Arial"/>
-          <w:b/>
-          <w:color w:val="3C4043"/>
-          <w:spacing w:val="2"/>
-          <w:sz w:val="28"/>
-          <w:szCs w:val="28"/>
-        </w:rPr>
-        <w:t>forceUpdate</w:t>
-      </w:r>
-      <w:proofErr w:type="spellEnd"/>
-      <w:r>
-        <w:rPr>
-          <w:rFonts w:ascii="Arial" w:hAnsi="Arial" w:cs="Arial"/>
-          <w:b/>
-          <w:color w:val="3C4043"/>
-          <w:spacing w:val="2"/>
-          <w:sz w:val="28"/>
-          <w:szCs w:val="28"/>
-        </w:rPr>
-        <w:t>()</w:t>
+        <w:t>        a) setState()</w:t>
+      </w:r>
+      <w:r>
+        <w:rPr>
+          <w:rFonts w:ascii="Arial" w:hAnsi="Arial" w:cs="Arial"/>
+          <w:b/>
+          <w:color w:val="3C4043"/>
+          <w:spacing w:val="2"/>
+          <w:sz w:val="28"/>
+          <w:szCs w:val="28"/>
+        </w:rPr>
+        <w:br/>
+        <w:t>        b) forceUpdate()</w:t>
       </w:r>
       <w:r>
         <w:rPr>
@@ -902,165 +754,43 @@
           <w:sz w:val="28"/>
           <w:szCs w:val="28"/>
         </w:rPr>
-        <w:t xml:space="preserve">            the event then also it will work in background </w:t>
-      </w:r>
-      <w:proofErr w:type="spellStart"/>
-      <w:proofErr w:type="gramStart"/>
-      <w:r>
-        <w:rPr>
-          <w:rFonts w:ascii="Arial" w:hAnsi="Arial" w:cs="Arial"/>
-          <w:b/>
-          <w:color w:val="3C4043"/>
-          <w:spacing w:val="2"/>
-          <w:sz w:val="28"/>
-          <w:szCs w:val="28"/>
-        </w:rPr>
-        <w:t>i.e</w:t>
-      </w:r>
-      <w:proofErr w:type="spellEnd"/>
-      <w:proofErr w:type="gramEnd"/>
-      <w:r>
-        <w:rPr>
-          <w:rFonts w:ascii="Arial" w:hAnsi="Arial" w:cs="Arial"/>
-          <w:b/>
-          <w:color w:val="3C4043"/>
-          <w:spacing w:val="2"/>
-          <w:sz w:val="28"/>
-          <w:szCs w:val="28"/>
-        </w:rPr>
-        <w:t xml:space="preserve"> </w:t>
-      </w:r>
-      <w:proofErr w:type="spellStart"/>
-      <w:r>
-        <w:rPr>
-          <w:rFonts w:ascii="Arial" w:hAnsi="Arial" w:cs="Arial"/>
-          <w:b/>
-          <w:color w:val="3C4043"/>
-          <w:spacing w:val="2"/>
-          <w:sz w:val="28"/>
-          <w:szCs w:val="28"/>
-        </w:rPr>
-        <w:t>Fromik</w:t>
-      </w:r>
-      <w:proofErr w:type="spellEnd"/>
-      <w:r>
-        <w:rPr>
-          <w:rFonts w:ascii="Arial" w:hAnsi="Arial" w:cs="Arial"/>
-          <w:b/>
-          <w:color w:val="3C4043"/>
-          <w:spacing w:val="2"/>
-          <w:sz w:val="28"/>
-          <w:szCs w:val="28"/>
-        </w:rPr>
-        <w:t xml:space="preserve"> Yup.</w:t>
-      </w:r>
-      <w:r>
-        <w:rPr>
-          <w:rFonts w:ascii="Arial" w:hAnsi="Arial" w:cs="Arial"/>
-          <w:b/>
-          <w:color w:val="3C4043"/>
-          <w:spacing w:val="2"/>
-          <w:sz w:val="28"/>
-          <w:szCs w:val="28"/>
-        </w:rPr>
-        <w:br/>
-        <w:t xml:space="preserve">        c) </w:t>
-      </w:r>
-      <w:proofErr w:type="spellStart"/>
-      <w:r>
-        <w:rPr>
-          <w:rFonts w:ascii="Arial" w:hAnsi="Arial" w:cs="Arial"/>
-          <w:b/>
-          <w:color w:val="3C4043"/>
-          <w:spacing w:val="2"/>
-          <w:sz w:val="28"/>
-          <w:szCs w:val="28"/>
-        </w:rPr>
-        <w:t>getProps</w:t>
-      </w:r>
-      <w:proofErr w:type="spellEnd"/>
-      <w:r>
-        <w:rPr>
-          <w:rFonts w:ascii="Arial" w:hAnsi="Arial" w:cs="Arial"/>
-          <w:b/>
-          <w:color w:val="3C4043"/>
-          <w:spacing w:val="2"/>
-          <w:sz w:val="28"/>
-          <w:szCs w:val="28"/>
-        </w:rPr>
-        <w:t>()</w:t>
-      </w:r>
-      <w:r>
-        <w:rPr>
-          <w:rFonts w:ascii="Arial" w:hAnsi="Arial" w:cs="Arial"/>
-          <w:b/>
-          <w:color w:val="3C4043"/>
-          <w:spacing w:val="2"/>
-          <w:sz w:val="28"/>
-          <w:szCs w:val="28"/>
-        </w:rPr>
-        <w:br/>
-        <w:t>                ...</w:t>
-      </w:r>
-      <w:proofErr w:type="spellStart"/>
-      <w:r>
-        <w:rPr>
-          <w:rFonts w:ascii="Arial" w:hAnsi="Arial" w:cs="Arial"/>
-          <w:b/>
-          <w:color w:val="3C4043"/>
-          <w:spacing w:val="2"/>
-          <w:sz w:val="28"/>
-          <w:szCs w:val="28"/>
-        </w:rPr>
-        <w:t>fomik.getFieldProps</w:t>
-      </w:r>
-      <w:proofErr w:type="spellEnd"/>
-      <w:r>
-        <w:rPr>
-          <w:rFonts w:ascii="Arial" w:hAnsi="Arial" w:cs="Arial"/>
-          <w:b/>
-          <w:color w:val="3C4043"/>
-          <w:spacing w:val="2"/>
-          <w:sz w:val="28"/>
-          <w:szCs w:val="28"/>
-        </w:rPr>
-        <w:t>("Name")</w:t>
-      </w:r>
-      <w:r>
-        <w:rPr>
-          <w:rFonts w:ascii="Arial" w:hAnsi="Arial" w:cs="Arial"/>
-          <w:b/>
-          <w:color w:val="3C4043"/>
-          <w:spacing w:val="2"/>
-          <w:sz w:val="28"/>
-          <w:szCs w:val="28"/>
-        </w:rPr>
-        <w:br/>
-        <w:t xml:space="preserve">        d) </w:t>
-      </w:r>
-      <w:proofErr w:type="spellStart"/>
-      <w:r>
-        <w:rPr>
-          <w:rFonts w:ascii="Arial" w:hAnsi="Arial" w:cs="Arial"/>
-          <w:b/>
-          <w:color w:val="3C4043"/>
-          <w:spacing w:val="2"/>
-          <w:sz w:val="28"/>
-          <w:szCs w:val="28"/>
-        </w:rPr>
-        <w:t>componentDidMount</w:t>
-      </w:r>
-      <w:proofErr w:type="spellEnd"/>
-      <w:r>
-        <w:rPr>
-          <w:rFonts w:ascii="Arial" w:hAnsi="Arial" w:cs="Arial"/>
-          <w:b/>
-          <w:color w:val="3C4043"/>
-          <w:spacing w:val="2"/>
-          <w:sz w:val="28"/>
-          <w:szCs w:val="28"/>
-        </w:rPr>
-        <w:t>()</w:t>
+        <w:t xml:space="preserve">            the event then also it will work in background i.e Fromik Yup.</w:t>
+      </w:r>
+      <w:r>
+        <w:rPr>
+          <w:rFonts w:ascii="Arial" w:hAnsi="Arial" w:cs="Arial"/>
+          <w:b/>
+          <w:color w:val="3C4043"/>
+          <w:spacing w:val="2"/>
+          <w:sz w:val="28"/>
+          <w:szCs w:val="28"/>
+        </w:rPr>
+        <w:br/>
+        <w:t>        c) getProps()</w:t>
+      </w:r>
+      <w:r>
+        <w:rPr>
+          <w:rFonts w:ascii="Arial" w:hAnsi="Arial" w:cs="Arial"/>
+          <w:b/>
+          <w:color w:val="3C4043"/>
+          <w:spacing w:val="2"/>
+          <w:sz w:val="28"/>
+          <w:szCs w:val="28"/>
+        </w:rPr>
+        <w:br/>
+        <w:t>                ...fomik.getFieldProps("Name")</w:t>
+      </w:r>
+      <w:r>
+        <w:rPr>
+          <w:rFonts w:ascii="Arial" w:hAnsi="Arial" w:cs="Arial"/>
+          <w:b/>
+          <w:color w:val="3C4043"/>
+          <w:spacing w:val="2"/>
+          <w:sz w:val="28"/>
+          <w:szCs w:val="28"/>
+        </w:rPr>
+        <w:br/>
+        <w:t>        d) componentDidMount()</w:t>
       </w:r>
       <w:r>
         <w:rPr>
@@ -1153,44 +883,7 @@
           <w:szCs w:val="28"/>
         </w:rPr>
         <w:br/>
-        <w:t xml:space="preserve">        a) </w:t>
-      </w:r>
-      <w:proofErr w:type="spellStart"/>
-      <w:proofErr w:type="gramStart"/>
-      <w:r>
-        <w:rPr>
-          <w:rFonts w:ascii="Arial" w:hAnsi="Arial" w:cs="Arial"/>
-          <w:b/>
-          <w:color w:val="3C4043"/>
-          <w:spacing w:val="2"/>
-          <w:sz w:val="28"/>
-          <w:szCs w:val="28"/>
-        </w:rPr>
-        <w:t>componentWillUnMount</w:t>
-      </w:r>
-      <w:proofErr w:type="spellEnd"/>
-      <w:r>
-        <w:rPr>
-          <w:rFonts w:ascii="Arial" w:hAnsi="Arial" w:cs="Arial"/>
-          <w:b/>
-          <w:color w:val="3C4043"/>
-          <w:spacing w:val="2"/>
-          <w:sz w:val="28"/>
-          <w:szCs w:val="28"/>
-        </w:rPr>
-        <w:t>(</w:t>
-      </w:r>
-      <w:proofErr w:type="gramEnd"/>
-      <w:r>
-        <w:rPr>
-          <w:rFonts w:ascii="Arial" w:hAnsi="Arial" w:cs="Arial"/>
-          <w:b/>
-          <w:color w:val="3C4043"/>
-          <w:spacing w:val="2"/>
-          <w:sz w:val="28"/>
-          <w:szCs w:val="28"/>
-        </w:rPr>
-        <w:t>)</w:t>
+        <w:t>        a) componentWillUnMount()</w:t>
       </w:r>
     </w:p>
     <w:p>
@@ -1292,43 +985,41 @@
           <w:szCs w:val="28"/>
         </w:rPr>
         <w:br/>
-        <w:t xml:space="preserve">- In React </w:t>
-      </w:r>
-      <w:proofErr w:type="spellStart"/>
-      <w:r>
-        <w:rPr>
-          <w:rFonts w:ascii="Arial" w:hAnsi="Arial" w:cs="Arial"/>
-          <w:b/>
-          <w:color w:val="3C4043"/>
-          <w:spacing w:val="2"/>
-          <w:sz w:val="28"/>
-          <w:szCs w:val="28"/>
-        </w:rPr>
-        <w:t>upto</w:t>
-      </w:r>
-      <w:proofErr w:type="spellEnd"/>
-      <w:r>
-        <w:rPr>
-          <w:rFonts w:ascii="Arial" w:hAnsi="Arial" w:cs="Arial"/>
-          <w:b/>
-          <w:color w:val="3C4043"/>
-          <w:spacing w:val="2"/>
-          <w:sz w:val="28"/>
-          <w:szCs w:val="28"/>
-        </w:rPr>
-        <w:t xml:space="preserve"> 16 version these hooks are provided with class component.</w:t>
-      </w:r>
-      <w:r>
-        <w:rPr>
-          <w:rFonts w:ascii="Arial" w:hAnsi="Arial" w:cs="Arial"/>
-          <w:b/>
-          <w:color w:val="3C4043"/>
-          <w:spacing w:val="2"/>
-          <w:sz w:val="28"/>
-          <w:szCs w:val="28"/>
-        </w:rPr>
-        <w:br/>
-        <w:t>- React 16+ version provides life cycle hooks for components.</w:t>
+        <w:t>- In React upto 16 version these hooks are provided with class component.</w:t>
+      </w:r>
+      <w:r>
+        <w:rPr>
+          <w:rFonts w:ascii="Arial" w:hAnsi="Arial" w:cs="Arial"/>
+          <w:b/>
+          <w:color w:val="3C4043"/>
+          <w:spacing w:val="2"/>
+          <w:sz w:val="28"/>
+          <w:szCs w:val="28"/>
+        </w:rPr>
+        <w:br/>
+        <w:t>- React 16+ version provides life cycle hooks for</w:t>
+      </w:r>
+      <w:r>
+        <w:rPr>
+          <w:rFonts w:ascii="Arial" w:hAnsi="Arial" w:cs="Arial"/>
+          <w:b/>
+          <w:color w:val="3C4043"/>
+          <w:spacing w:val="2"/>
+          <w:sz w:val="28"/>
+          <w:szCs w:val="28"/>
+        </w:rPr>
+        <w:t xml:space="preserve"> functional</w:t>
+      </w:r>
+      <w:r>
+        <w:rPr>
+          <w:rFonts w:ascii="Arial" w:hAnsi="Arial" w:cs="Arial"/>
+          <w:b/>
+          <w:color w:val="3C4043"/>
+          <w:spacing w:val="2"/>
+          <w:sz w:val="28"/>
+          <w:szCs w:val="28"/>
+        </w:rPr>
+        <w:t xml:space="preserve"> components.</w:t>
       </w:r>
       <w:r>
         <w:rPr>
@@ -1439,91 +1130,30 @@
           <w:szCs w:val="28"/>
         </w:rPr>
         <w:br/>
-        <w:t xml:space="preserve">Ans:   </w:t>
-      </w:r>
-      <w:proofErr w:type="spellStart"/>
-      <w:proofErr w:type="gramStart"/>
-      <w:r>
-        <w:rPr>
-          <w:rFonts w:ascii="Arial" w:hAnsi="Arial" w:cs="Arial"/>
-          <w:b/>
-          <w:color w:val="3C4043"/>
-          <w:spacing w:val="2"/>
-          <w:sz w:val="28"/>
-          <w:szCs w:val="28"/>
-        </w:rPr>
-        <w:t>useEffect</w:t>
-      </w:r>
-      <w:proofErr w:type="spellEnd"/>
-      <w:r>
-        <w:rPr>
-          <w:rFonts w:ascii="Arial" w:hAnsi="Arial" w:cs="Arial"/>
-          <w:b/>
-          <w:color w:val="3C4043"/>
-          <w:spacing w:val="2"/>
-          <w:sz w:val="28"/>
-          <w:szCs w:val="28"/>
-        </w:rPr>
-        <w:t>(</w:t>
-      </w:r>
-      <w:proofErr w:type="gramEnd"/>
-      <w:r>
-        <w:rPr>
-          <w:rFonts w:ascii="Arial" w:hAnsi="Arial" w:cs="Arial"/>
-          <w:b/>
-          <w:color w:val="3C4043"/>
-          <w:spacing w:val="2"/>
-          <w:sz w:val="28"/>
-          <w:szCs w:val="28"/>
-        </w:rPr>
-        <w:t>)</w:t>
-      </w:r>
-      <w:r>
-        <w:rPr>
-          <w:rFonts w:ascii="Arial" w:hAnsi="Arial" w:cs="Arial"/>
-          <w:b/>
-          <w:color w:val="3C4043"/>
-          <w:spacing w:val="2"/>
-          <w:sz w:val="28"/>
-          <w:szCs w:val="28"/>
-        </w:rPr>
-        <w:br/>
-      </w:r>
-      <w:r>
-        <w:rPr>
-          <w:rFonts w:ascii="Arial" w:hAnsi="Arial" w:cs="Arial"/>
-          <w:b/>
-          <w:color w:val="3C4043"/>
-          <w:spacing w:val="2"/>
-          <w:sz w:val="28"/>
-          <w:szCs w:val="28"/>
-        </w:rPr>
-        <w:br/>
-        <w:t xml:space="preserve">        </w:t>
-      </w:r>
-      <w:proofErr w:type="spellStart"/>
-      <w:r>
-        <w:rPr>
-          <w:rFonts w:ascii="Arial" w:hAnsi="Arial" w:cs="Arial"/>
-          <w:b/>
-          <w:color w:val="3C4043"/>
-          <w:spacing w:val="2"/>
-          <w:sz w:val="28"/>
-          <w:szCs w:val="28"/>
-        </w:rPr>
-        <w:t>useEffect</w:t>
-      </w:r>
-      <w:proofErr w:type="spellEnd"/>
-      <w:r>
-        <w:rPr>
-          <w:rFonts w:ascii="Arial" w:hAnsi="Arial" w:cs="Arial"/>
-          <w:b/>
-          <w:color w:val="3C4043"/>
-          <w:spacing w:val="2"/>
-          <w:sz w:val="28"/>
-          <w:szCs w:val="28"/>
-        </w:rPr>
-        <w:t>(()=&gt; {</w:t>
+        <w:t>Ans:   useEffect()</w:t>
+      </w:r>
+      <w:r>
+        <w:rPr>
+          <w:rFonts w:ascii="Arial" w:hAnsi="Arial" w:cs="Arial"/>
+          <w:b/>
+          <w:color w:val="3C4043"/>
+          <w:spacing w:val="2"/>
+          <w:sz w:val="28"/>
+          <w:szCs w:val="28"/>
+        </w:rPr>
+        <w:br/>
+      </w:r>
+      <w:r>
+        <w:rPr>
+          <w:rFonts w:ascii="Arial" w:hAnsi="Arial" w:cs="Arial"/>
+          <w:b/>
+          <w:color w:val="3C4043"/>
+          <w:spacing w:val="2"/>
+          <w:sz w:val="28"/>
+          <w:szCs w:val="28"/>
+        </w:rPr>
+        <w:br/>
+        <w:t>        useEffect(()=&gt; {</w:t>
       </w:r>
       <w:r>
         <w:rPr>
@@ -1628,18 +1258,7 @@
           <w:sz w:val="28"/>
           <w:szCs w:val="28"/>
         </w:rPr>
-        <w:t>FAQ:</w:t>
-      </w:r>
-      <w:r>
-        <w:rPr>
-          <w:rFonts w:ascii="Arial" w:hAnsi="Arial" w:cs="Arial"/>
-          <w:b/>
-          <w:color w:val="0070C0"/>
-          <w:spacing w:val="2"/>
-          <w:sz w:val="28"/>
-          <w:szCs w:val="28"/>
-        </w:rPr>
-        <w:t xml:space="preserve"> (For Experienced Level)</w:t>
+        <w:t>FAQ: (For Experienced Level)</w:t>
       </w:r>
     </w:p>
     <w:p>
@@ -1864,45 +1483,8 @@
           <w:spacing w:val="2"/>
         </w:rPr>
         <w:br/>
-        <w:t xml:space="preserve">class </w:t>
-      </w:r>
-      <w:proofErr w:type="spellStart"/>
-      <w:r>
-        <w:rPr>
-          <w:rFonts w:ascii="Arial" w:hAnsi="Arial" w:cs="Arial"/>
-          <w:b/>
-          <w:i/>
-          <w:iCs/>
-          <w:color w:val="7030A0"/>
-          <w:spacing w:val="2"/>
-        </w:rPr>
-        <w:t>SuccessComponent</w:t>
-      </w:r>
-      <w:proofErr w:type="spellEnd"/>
-      <w:r>
-        <w:rPr>
-          <w:rFonts w:ascii="Arial" w:hAnsi="Arial" w:cs="Arial"/>
-          <w:b/>
-          <w:i/>
-          <w:iCs/>
-          <w:color w:val="7030A0"/>
-          <w:spacing w:val="2"/>
-        </w:rPr>
-        <w:t xml:space="preserve"> extends </w:t>
-      </w:r>
-      <w:proofErr w:type="spellStart"/>
-      <w:r>
-        <w:rPr>
-          <w:rFonts w:ascii="Arial" w:hAnsi="Arial" w:cs="Arial"/>
-          <w:b/>
-          <w:i/>
-          <w:iCs/>
-          <w:color w:val="7030A0"/>
-          <w:spacing w:val="2"/>
-        </w:rPr>
-        <w:t>React.Component</w:t>
-      </w:r>
-      <w:proofErr w:type="spellEnd"/>
+        <w:t>class SuccessComponent extends React.Component</w:t>
+      </w:r>
       <w:r>
         <w:rPr>
           <w:rFonts w:ascii="Arial" w:hAnsi="Arial" w:cs="Arial"/>
@@ -1925,31 +1507,7 @@
           <w:spacing w:val="2"/>
         </w:rPr>
         <w:br/>
-        <w:t xml:space="preserve">    </w:t>
-      </w:r>
-      <w:proofErr w:type="spellStart"/>
-      <w:r>
-        <w:rPr>
-          <w:rFonts w:ascii="Arial" w:hAnsi="Arial" w:cs="Arial"/>
-          <w:b/>
-          <w:i/>
-          <w:iCs/>
-          <w:color w:val="7030A0"/>
-          <w:spacing w:val="2"/>
-        </w:rPr>
-        <w:t>componentDidMount</w:t>
-      </w:r>
-      <w:proofErr w:type="spellEnd"/>
-      <w:r>
-        <w:rPr>
-          <w:rFonts w:ascii="Arial" w:hAnsi="Arial" w:cs="Arial"/>
-          <w:b/>
-          <w:i/>
-          <w:iCs/>
-          <w:color w:val="7030A0"/>
-          <w:spacing w:val="2"/>
-        </w:rPr>
-        <w:t>(){</w:t>
+        <w:t>    componentDidMount(){</w:t>
       </w:r>
       <w:r>
         <w:rPr>
@@ -1985,31 +1543,7 @@
           <w:spacing w:val="2"/>
         </w:rPr>
         <w:br/>
-        <w:t xml:space="preserve">    </w:t>
-      </w:r>
-      <w:proofErr w:type="spellStart"/>
-      <w:r>
-        <w:rPr>
-          <w:rFonts w:ascii="Arial" w:hAnsi="Arial" w:cs="Arial"/>
-          <w:b/>
-          <w:i/>
-          <w:iCs/>
-          <w:color w:val="7030A0"/>
-          <w:spacing w:val="2"/>
-        </w:rPr>
-        <w:t>componentWillUnmount</w:t>
-      </w:r>
-      <w:proofErr w:type="spellEnd"/>
-      <w:r>
-        <w:rPr>
-          <w:rFonts w:ascii="Arial" w:hAnsi="Arial" w:cs="Arial"/>
-          <w:b/>
-          <w:i/>
-          <w:iCs/>
-          <w:color w:val="7030A0"/>
-          <w:spacing w:val="2"/>
-        </w:rPr>
-        <w:t>(){</w:t>
+        <w:t>    componentWillUnmount(){</w:t>
       </w:r>
       <w:r>
         <w:rPr>
@@ -2141,45 +1675,8 @@
           <w:spacing w:val="2"/>
         </w:rPr>
         <w:br/>
-        <w:t xml:space="preserve">class </w:t>
-      </w:r>
-      <w:proofErr w:type="spellStart"/>
-      <w:r>
-        <w:rPr>
-          <w:rFonts w:ascii="Arial" w:hAnsi="Arial" w:cs="Arial"/>
-          <w:b/>
-          <w:i/>
-          <w:iCs/>
-          <w:color w:val="7030A0"/>
-          <w:spacing w:val="2"/>
-        </w:rPr>
-        <w:t>ErrorComponent</w:t>
-      </w:r>
-      <w:proofErr w:type="spellEnd"/>
-      <w:r>
-        <w:rPr>
-          <w:rFonts w:ascii="Arial" w:hAnsi="Arial" w:cs="Arial"/>
-          <w:b/>
-          <w:i/>
-          <w:iCs/>
-          <w:color w:val="7030A0"/>
-          <w:spacing w:val="2"/>
-        </w:rPr>
-        <w:t xml:space="preserve"> extends </w:t>
-      </w:r>
-      <w:proofErr w:type="spellStart"/>
-      <w:r>
-        <w:rPr>
-          <w:rFonts w:ascii="Arial" w:hAnsi="Arial" w:cs="Arial"/>
-          <w:b/>
-          <w:i/>
-          <w:iCs/>
-          <w:color w:val="7030A0"/>
-          <w:spacing w:val="2"/>
-        </w:rPr>
-        <w:t>React.Component</w:t>
-      </w:r>
-      <w:proofErr w:type="spellEnd"/>
+        <w:t>class ErrorComponent extends React.Component</w:t>
+      </w:r>
       <w:r>
         <w:rPr>
           <w:rFonts w:ascii="Arial" w:hAnsi="Arial" w:cs="Arial"/>
@@ -2202,31 +1699,7 @@
           <w:spacing w:val="2"/>
         </w:rPr>
         <w:br/>
-        <w:t xml:space="preserve">    </w:t>
-      </w:r>
-      <w:proofErr w:type="spellStart"/>
-      <w:r>
-        <w:rPr>
-          <w:rFonts w:ascii="Arial" w:hAnsi="Arial" w:cs="Arial"/>
-          <w:b/>
-          <w:i/>
-          <w:iCs/>
-          <w:color w:val="7030A0"/>
-          <w:spacing w:val="2"/>
-        </w:rPr>
-        <w:t>componentDidMount</w:t>
-      </w:r>
-      <w:proofErr w:type="spellEnd"/>
-      <w:r>
-        <w:rPr>
-          <w:rFonts w:ascii="Arial" w:hAnsi="Arial" w:cs="Arial"/>
-          <w:b/>
-          <w:i/>
-          <w:iCs/>
-          <w:color w:val="7030A0"/>
-          <w:spacing w:val="2"/>
-        </w:rPr>
-        <w:t>(){</w:t>
+        <w:t>    componentDidMount(){</w:t>
       </w:r>
       <w:r>
         <w:rPr>
@@ -2262,31 +1735,7 @@
           <w:spacing w:val="2"/>
         </w:rPr>
         <w:br/>
-        <w:t xml:space="preserve">    </w:t>
-      </w:r>
-      <w:proofErr w:type="spellStart"/>
-      <w:r>
-        <w:rPr>
-          <w:rFonts w:ascii="Arial" w:hAnsi="Arial" w:cs="Arial"/>
-          <w:b/>
-          <w:i/>
-          <w:iCs/>
-          <w:color w:val="7030A0"/>
-          <w:spacing w:val="2"/>
-        </w:rPr>
-        <w:t>componentWillUnmount</w:t>
-      </w:r>
-      <w:proofErr w:type="spellEnd"/>
-      <w:r>
-        <w:rPr>
-          <w:rFonts w:ascii="Arial" w:hAnsi="Arial" w:cs="Arial"/>
-          <w:b/>
-          <w:i/>
-          <w:iCs/>
-          <w:color w:val="7030A0"/>
-          <w:spacing w:val="2"/>
-        </w:rPr>
-        <w:t>(){</w:t>
+        <w:t>    componentWillUnmount(){</w:t>
       </w:r>
       <w:r>
         <w:rPr>
@@ -2429,45 +1878,8 @@
           <w:spacing w:val="2"/>
         </w:rPr>
         <w:br/>
-        <w:t xml:space="preserve">export default class </w:t>
-      </w:r>
-      <w:proofErr w:type="spellStart"/>
-      <w:r>
-        <w:rPr>
-          <w:rFonts w:ascii="Arial" w:hAnsi="Arial" w:cs="Arial"/>
-          <w:b/>
-          <w:i/>
-          <w:iCs/>
-          <w:color w:val="7030A0"/>
-          <w:spacing w:val="2"/>
-        </w:rPr>
-        <w:t>LifeCycleDemo</w:t>
-      </w:r>
-      <w:proofErr w:type="spellEnd"/>
-      <w:r>
-        <w:rPr>
-          <w:rFonts w:ascii="Arial" w:hAnsi="Arial" w:cs="Arial"/>
-          <w:b/>
-          <w:i/>
-          <w:iCs/>
-          <w:color w:val="7030A0"/>
-          <w:spacing w:val="2"/>
-        </w:rPr>
-        <w:t xml:space="preserve"> extends </w:t>
-      </w:r>
-      <w:proofErr w:type="spellStart"/>
-      <w:r>
-        <w:rPr>
-          <w:rFonts w:ascii="Arial" w:hAnsi="Arial" w:cs="Arial"/>
-          <w:b/>
-          <w:i/>
-          <w:iCs/>
-          <w:color w:val="7030A0"/>
-          <w:spacing w:val="2"/>
-        </w:rPr>
-        <w:t>React.Component</w:t>
-      </w:r>
-      <w:proofErr w:type="spellEnd"/>
+        <w:t>export default class LifeCycleDemo extends React.Component</w:t>
+      </w:r>
       <w:r>
         <w:rPr>
           <w:rFonts w:ascii="Arial" w:hAnsi="Arial" w:cs="Arial"/>
@@ -2514,127 +1926,31 @@
           <w:spacing w:val="2"/>
         </w:rPr>
         <w:br/>
-        <w:t xml:space="preserve">        </w:t>
-      </w:r>
-      <w:proofErr w:type="spellStart"/>
-      <w:r>
-        <w:rPr>
-          <w:rFonts w:ascii="Arial" w:hAnsi="Arial" w:cs="Arial"/>
-          <w:b/>
-          <w:i/>
-          <w:iCs/>
-          <w:color w:val="7030A0"/>
-          <w:spacing w:val="2"/>
-        </w:rPr>
-        <w:t>this.state</w:t>
-      </w:r>
-      <w:proofErr w:type="spellEnd"/>
-      <w:r>
-        <w:rPr>
-          <w:rFonts w:ascii="Arial" w:hAnsi="Arial" w:cs="Arial"/>
-          <w:b/>
-          <w:i/>
-          <w:iCs/>
-          <w:color w:val="7030A0"/>
-          <w:spacing w:val="2"/>
-        </w:rPr>
-        <w:t xml:space="preserve"> = {</w:t>
-      </w:r>
-      <w:r>
-        <w:rPr>
-          <w:rFonts w:ascii="Arial" w:hAnsi="Arial" w:cs="Arial"/>
-          <w:b/>
-          <w:i/>
-          <w:iCs/>
-          <w:color w:val="7030A0"/>
-          <w:spacing w:val="2"/>
-        </w:rPr>
-        <w:br/>
-        <w:t xml:space="preserve">            </w:t>
-      </w:r>
-      <w:proofErr w:type="spellStart"/>
-      <w:r>
-        <w:rPr>
-          <w:rFonts w:ascii="Arial" w:hAnsi="Arial" w:cs="Arial"/>
-          <w:b/>
-          <w:i/>
-          <w:iCs/>
-          <w:color w:val="7030A0"/>
-          <w:spacing w:val="2"/>
-        </w:rPr>
-        <w:t>userDetails</w:t>
-      </w:r>
-      <w:proofErr w:type="spellEnd"/>
-      <w:r>
-        <w:rPr>
-          <w:rFonts w:ascii="Arial" w:hAnsi="Arial" w:cs="Arial"/>
-          <w:b/>
-          <w:i/>
-          <w:iCs/>
-          <w:color w:val="7030A0"/>
-          <w:spacing w:val="2"/>
-        </w:rPr>
-        <w:t>: {</w:t>
-      </w:r>
-      <w:r>
-        <w:rPr>
-          <w:rFonts w:ascii="Arial" w:hAnsi="Arial" w:cs="Arial"/>
-          <w:b/>
-          <w:i/>
-          <w:iCs/>
-          <w:color w:val="7030A0"/>
-          <w:spacing w:val="2"/>
-        </w:rPr>
-        <w:br/>
-        <w:t xml:space="preserve">                </w:t>
-      </w:r>
-      <w:proofErr w:type="spellStart"/>
-      <w:r>
-        <w:rPr>
-          <w:rFonts w:ascii="Arial" w:hAnsi="Arial" w:cs="Arial"/>
-          <w:b/>
-          <w:i/>
-          <w:iCs/>
-          <w:color w:val="7030A0"/>
-          <w:spacing w:val="2"/>
-        </w:rPr>
-        <w:t>UserName</w:t>
-      </w:r>
-      <w:proofErr w:type="spellEnd"/>
-      <w:r>
-        <w:rPr>
-          <w:rFonts w:ascii="Arial" w:hAnsi="Arial" w:cs="Arial"/>
-          <w:b/>
-          <w:i/>
-          <w:iCs/>
-          <w:color w:val="7030A0"/>
-          <w:spacing w:val="2"/>
-        </w:rPr>
-        <w:t>: '</w:t>
-      </w:r>
-      <w:proofErr w:type="spellStart"/>
-      <w:r>
-        <w:rPr>
-          <w:rFonts w:ascii="Arial" w:hAnsi="Arial" w:cs="Arial"/>
-          <w:b/>
-          <w:i/>
-          <w:iCs/>
-          <w:color w:val="7030A0"/>
-          <w:spacing w:val="2"/>
-        </w:rPr>
-        <w:t>john_nit</w:t>
-      </w:r>
-      <w:proofErr w:type="spellEnd"/>
-      <w:r>
-        <w:rPr>
-          <w:rFonts w:ascii="Arial" w:hAnsi="Arial" w:cs="Arial"/>
-          <w:b/>
-          <w:i/>
-          <w:iCs/>
-          <w:color w:val="7030A0"/>
-          <w:spacing w:val="2"/>
-        </w:rPr>
-        <w:t>',</w:t>
+        <w:t>        this.state = {</w:t>
+      </w:r>
+      <w:r>
+        <w:rPr>
+          <w:rFonts w:ascii="Arial" w:hAnsi="Arial" w:cs="Arial"/>
+          <w:b/>
+          <w:i/>
+          <w:iCs/>
+          <w:color w:val="7030A0"/>
+          <w:spacing w:val="2"/>
+        </w:rPr>
+        <w:br/>
+        <w:t>            userDetails: {</w:t>
+      </w:r>
+      <w:r>
+        <w:rPr>
+          <w:rFonts w:ascii="Arial" w:hAnsi="Arial" w:cs="Arial"/>
+          <w:b/>
+          <w:i/>
+          <w:iCs/>
+          <w:color w:val="7030A0"/>
+          <w:spacing w:val="2"/>
+        </w:rPr>
+        <w:br/>
+        <w:t>                UserName: 'john_nit',</w:t>
       </w:r>
       <w:r>
         <w:rPr>
@@ -2681,67 +1997,19 @@
           <w:spacing w:val="2"/>
         </w:rPr>
         <w:br/>
-        <w:t xml:space="preserve">            </w:t>
-      </w:r>
-      <w:proofErr w:type="spellStart"/>
-      <w:r>
-        <w:rPr>
-          <w:rFonts w:ascii="Arial" w:hAnsi="Arial" w:cs="Arial"/>
-          <w:b/>
-          <w:i/>
-          <w:iCs/>
-          <w:color w:val="7030A0"/>
-          <w:spacing w:val="2"/>
-        </w:rPr>
-        <w:t>formDetails</w:t>
-      </w:r>
-      <w:proofErr w:type="spellEnd"/>
-      <w:r>
-        <w:rPr>
-          <w:rFonts w:ascii="Arial" w:hAnsi="Arial" w:cs="Arial"/>
-          <w:b/>
-          <w:i/>
-          <w:iCs/>
-          <w:color w:val="7030A0"/>
-          <w:spacing w:val="2"/>
-        </w:rPr>
-        <w:t>: {</w:t>
-      </w:r>
-      <w:r>
-        <w:rPr>
-          <w:rFonts w:ascii="Arial" w:hAnsi="Arial" w:cs="Arial"/>
-          <w:b/>
-          <w:i/>
-          <w:iCs/>
-          <w:color w:val="7030A0"/>
-          <w:spacing w:val="2"/>
-        </w:rPr>
-        <w:br/>
-        <w:t xml:space="preserve">                </w:t>
-      </w:r>
-      <w:proofErr w:type="spellStart"/>
-      <w:r>
-        <w:rPr>
-          <w:rFonts w:ascii="Arial" w:hAnsi="Arial" w:cs="Arial"/>
-          <w:b/>
-          <w:i/>
-          <w:iCs/>
-          <w:color w:val="7030A0"/>
-          <w:spacing w:val="2"/>
-        </w:rPr>
-        <w:t>UserName</w:t>
-      </w:r>
-      <w:proofErr w:type="spellEnd"/>
-      <w:r>
-        <w:rPr>
-          <w:rFonts w:ascii="Arial" w:hAnsi="Arial" w:cs="Arial"/>
-          <w:b/>
-          <w:i/>
-          <w:iCs/>
-          <w:color w:val="7030A0"/>
-          <w:spacing w:val="2"/>
-        </w:rPr>
-        <w:t>: '',</w:t>
+        <w:t>            formDetails: {</w:t>
+      </w:r>
+      <w:r>
+        <w:rPr>
+          <w:rFonts w:ascii="Arial" w:hAnsi="Arial" w:cs="Arial"/>
+          <w:b/>
+          <w:i/>
+          <w:iCs/>
+          <w:color w:val="7030A0"/>
+          <w:spacing w:val="2"/>
+        </w:rPr>
+        <w:br/>
+        <w:t>                UserName: '',</w:t>
       </w:r>
       <w:r>
         <w:rPr>
@@ -2801,175 +2069,31 @@
           <w:spacing w:val="2"/>
         </w:rPr>
         <w:br/>
-        <w:t xml:space="preserve">        </w:t>
-      </w:r>
-      <w:proofErr w:type="spellStart"/>
-      <w:r>
-        <w:rPr>
-          <w:rFonts w:ascii="Arial" w:hAnsi="Arial" w:cs="Arial"/>
-          <w:b/>
-          <w:i/>
-          <w:iCs/>
-          <w:color w:val="7030A0"/>
-          <w:spacing w:val="2"/>
-        </w:rPr>
-        <w:t>this.handleUserName</w:t>
-      </w:r>
-      <w:proofErr w:type="spellEnd"/>
-      <w:r>
-        <w:rPr>
-          <w:rFonts w:ascii="Arial" w:hAnsi="Arial" w:cs="Arial"/>
-          <w:b/>
-          <w:i/>
-          <w:iCs/>
-          <w:color w:val="7030A0"/>
-          <w:spacing w:val="2"/>
-        </w:rPr>
-        <w:t xml:space="preserve"> = </w:t>
-      </w:r>
-      <w:proofErr w:type="spellStart"/>
-      <w:r>
-        <w:rPr>
-          <w:rFonts w:ascii="Arial" w:hAnsi="Arial" w:cs="Arial"/>
-          <w:b/>
-          <w:i/>
-          <w:iCs/>
-          <w:color w:val="7030A0"/>
-          <w:spacing w:val="2"/>
-        </w:rPr>
-        <w:t>this.handleUserName.bind</w:t>
-      </w:r>
-      <w:proofErr w:type="spellEnd"/>
-      <w:r>
-        <w:rPr>
-          <w:rFonts w:ascii="Arial" w:hAnsi="Arial" w:cs="Arial"/>
-          <w:b/>
-          <w:i/>
-          <w:iCs/>
-          <w:color w:val="7030A0"/>
-          <w:spacing w:val="2"/>
-        </w:rPr>
-        <w:t>(this);</w:t>
-      </w:r>
-      <w:r>
-        <w:rPr>
-          <w:rFonts w:ascii="Arial" w:hAnsi="Arial" w:cs="Arial"/>
-          <w:b/>
-          <w:i/>
-          <w:iCs/>
-          <w:color w:val="7030A0"/>
-          <w:spacing w:val="2"/>
-        </w:rPr>
-        <w:br/>
-        <w:t xml:space="preserve">        </w:t>
-      </w:r>
-      <w:proofErr w:type="spellStart"/>
-      <w:r>
-        <w:rPr>
-          <w:rFonts w:ascii="Arial" w:hAnsi="Arial" w:cs="Arial"/>
-          <w:b/>
-          <w:i/>
-          <w:iCs/>
-          <w:color w:val="7030A0"/>
-          <w:spacing w:val="2"/>
-        </w:rPr>
-        <w:t>this.handlePassword</w:t>
-      </w:r>
-      <w:proofErr w:type="spellEnd"/>
-      <w:r>
-        <w:rPr>
-          <w:rFonts w:ascii="Arial" w:hAnsi="Arial" w:cs="Arial"/>
-          <w:b/>
-          <w:i/>
-          <w:iCs/>
-          <w:color w:val="7030A0"/>
-          <w:spacing w:val="2"/>
-        </w:rPr>
-        <w:t xml:space="preserve"> = </w:t>
-      </w:r>
-      <w:proofErr w:type="spellStart"/>
-      <w:r>
-        <w:rPr>
-          <w:rFonts w:ascii="Arial" w:hAnsi="Arial" w:cs="Arial"/>
-          <w:b/>
-          <w:i/>
-          <w:iCs/>
-          <w:color w:val="7030A0"/>
-          <w:spacing w:val="2"/>
-        </w:rPr>
-        <w:t>this.handlePassword.bind</w:t>
-      </w:r>
-      <w:proofErr w:type="spellEnd"/>
-      <w:r>
-        <w:rPr>
-          <w:rFonts w:ascii="Arial" w:hAnsi="Arial" w:cs="Arial"/>
-          <w:b/>
-          <w:i/>
-          <w:iCs/>
-          <w:color w:val="7030A0"/>
-          <w:spacing w:val="2"/>
-        </w:rPr>
-        <w:t>(this);</w:t>
-      </w:r>
-      <w:r>
-        <w:rPr>
-          <w:rFonts w:ascii="Arial" w:hAnsi="Arial" w:cs="Arial"/>
-          <w:b/>
-          <w:i/>
-          <w:iCs/>
-          <w:color w:val="7030A0"/>
-          <w:spacing w:val="2"/>
-        </w:rPr>
-        <w:br/>
-        <w:t xml:space="preserve">        </w:t>
-      </w:r>
-      <w:proofErr w:type="spellStart"/>
-      <w:r>
-        <w:rPr>
-          <w:rFonts w:ascii="Arial" w:hAnsi="Arial" w:cs="Arial"/>
-          <w:b/>
-          <w:i/>
-          <w:iCs/>
-          <w:color w:val="7030A0"/>
-          <w:spacing w:val="2"/>
-        </w:rPr>
-        <w:t>this.handleLoginClick</w:t>
-      </w:r>
-      <w:proofErr w:type="spellEnd"/>
-      <w:r>
-        <w:rPr>
-          <w:rFonts w:ascii="Arial" w:hAnsi="Arial" w:cs="Arial"/>
-          <w:b/>
-          <w:i/>
-          <w:iCs/>
-          <w:color w:val="7030A0"/>
-          <w:spacing w:val="2"/>
-        </w:rPr>
-        <w:t xml:space="preserve"> = </w:t>
-      </w:r>
-      <w:proofErr w:type="spellStart"/>
-      <w:r>
-        <w:rPr>
-          <w:rFonts w:ascii="Arial" w:hAnsi="Arial" w:cs="Arial"/>
-          <w:b/>
-          <w:i/>
-          <w:iCs/>
-          <w:color w:val="7030A0"/>
-          <w:spacing w:val="2"/>
-        </w:rPr>
-        <w:t>this.handleLoginClick.bind</w:t>
-      </w:r>
-      <w:proofErr w:type="spellEnd"/>
-      <w:r>
-        <w:rPr>
-          <w:rFonts w:ascii="Arial" w:hAnsi="Arial" w:cs="Arial"/>
-          <w:b/>
-          <w:i/>
-          <w:iCs/>
-          <w:color w:val="7030A0"/>
-          <w:spacing w:val="2"/>
-        </w:rPr>
-        <w:t>(this);</w:t>
+        <w:t>        this.handleUserName = this.handleUserName.bind(this);</w:t>
+      </w:r>
+      <w:r>
+        <w:rPr>
+          <w:rFonts w:ascii="Arial" w:hAnsi="Arial" w:cs="Arial"/>
+          <w:b/>
+          <w:i/>
+          <w:iCs/>
+          <w:color w:val="7030A0"/>
+          <w:spacing w:val="2"/>
+        </w:rPr>
+        <w:br/>
+        <w:t>        this.handlePassword = this.handlePassword.bind(this);</w:t>
+      </w:r>
+      <w:r>
+        <w:rPr>
+          <w:rFonts w:ascii="Arial" w:hAnsi="Arial" w:cs="Arial"/>
+          <w:b/>
+          <w:i/>
+          <w:iCs/>
+          <w:color w:val="7030A0"/>
+          <w:spacing w:val="2"/>
+        </w:rPr>
+        <w:br/>
+        <w:t>        this.handleLoginClick = this.handleLoginClick.bind(this);</w:t>
       </w:r>
       <w:r>
         <w:rPr>
@@ -3004,189 +2128,56 @@
           <w:spacing w:val="2"/>
         </w:rPr>
         <w:br/>
-        <w:t xml:space="preserve">    </w:t>
-      </w:r>
-      <w:proofErr w:type="spellStart"/>
-      <w:r>
-        <w:rPr>
-          <w:rFonts w:ascii="Arial" w:hAnsi="Arial" w:cs="Arial"/>
-          <w:b/>
-          <w:i/>
-          <w:iCs/>
-          <w:color w:val="7030A0"/>
-          <w:spacing w:val="2"/>
-        </w:rPr>
-        <w:t>handleUserName</w:t>
-      </w:r>
-      <w:proofErr w:type="spellEnd"/>
-      <w:r>
-        <w:rPr>
-          <w:rFonts w:ascii="Arial" w:hAnsi="Arial" w:cs="Arial"/>
-          <w:b/>
-          <w:i/>
-          <w:iCs/>
-          <w:color w:val="7030A0"/>
-          <w:spacing w:val="2"/>
-        </w:rPr>
-        <w:t>(event){</w:t>
-      </w:r>
-      <w:r>
-        <w:rPr>
-          <w:rFonts w:ascii="Arial" w:hAnsi="Arial" w:cs="Arial"/>
-          <w:b/>
-          <w:i/>
-          <w:iCs/>
-          <w:color w:val="7030A0"/>
-          <w:spacing w:val="2"/>
-        </w:rPr>
-        <w:br/>
-        <w:t xml:space="preserve">        </w:t>
-      </w:r>
-      <w:proofErr w:type="spellStart"/>
-      <w:r>
-        <w:rPr>
-          <w:rFonts w:ascii="Arial" w:hAnsi="Arial" w:cs="Arial"/>
-          <w:b/>
-          <w:i/>
-          <w:iCs/>
-          <w:color w:val="7030A0"/>
-          <w:spacing w:val="2"/>
-        </w:rPr>
-        <w:t>this.setState</w:t>
-      </w:r>
-      <w:proofErr w:type="spellEnd"/>
-      <w:r>
-        <w:rPr>
-          <w:rFonts w:ascii="Arial" w:hAnsi="Arial" w:cs="Arial"/>
-          <w:b/>
-          <w:i/>
-          <w:iCs/>
-          <w:color w:val="7030A0"/>
-          <w:spacing w:val="2"/>
-        </w:rPr>
-        <w:t>({</w:t>
-      </w:r>
-      <w:r>
-        <w:rPr>
-          <w:rFonts w:ascii="Arial" w:hAnsi="Arial" w:cs="Arial"/>
-          <w:b/>
-          <w:i/>
-          <w:iCs/>
-          <w:color w:val="7030A0"/>
-          <w:spacing w:val="2"/>
-        </w:rPr>
-        <w:br/>
-        <w:t xml:space="preserve">            </w:t>
-      </w:r>
-      <w:proofErr w:type="spellStart"/>
-      <w:r>
-        <w:rPr>
-          <w:rFonts w:ascii="Arial" w:hAnsi="Arial" w:cs="Arial"/>
-          <w:b/>
-          <w:i/>
-          <w:iCs/>
-          <w:color w:val="7030A0"/>
-          <w:spacing w:val="2"/>
-        </w:rPr>
-        <w:t>formDetails</w:t>
-      </w:r>
-      <w:proofErr w:type="spellEnd"/>
-      <w:r>
-        <w:rPr>
-          <w:rFonts w:ascii="Arial" w:hAnsi="Arial" w:cs="Arial"/>
-          <w:b/>
-          <w:i/>
-          <w:iCs/>
-          <w:color w:val="7030A0"/>
-          <w:spacing w:val="2"/>
-        </w:rPr>
-        <w:t>: {</w:t>
-      </w:r>
-      <w:r>
-        <w:rPr>
-          <w:rFonts w:ascii="Arial" w:hAnsi="Arial" w:cs="Arial"/>
-          <w:b/>
-          <w:i/>
-          <w:iCs/>
-          <w:color w:val="7030A0"/>
-          <w:spacing w:val="2"/>
-        </w:rPr>
-        <w:br/>
-        <w:t xml:space="preserve">                </w:t>
-      </w:r>
-      <w:proofErr w:type="spellStart"/>
-      <w:r>
-        <w:rPr>
-          <w:rFonts w:ascii="Arial" w:hAnsi="Arial" w:cs="Arial"/>
-          <w:b/>
-          <w:i/>
-          <w:iCs/>
-          <w:color w:val="7030A0"/>
-          <w:spacing w:val="2"/>
-        </w:rPr>
-        <w:t>UserName</w:t>
-      </w:r>
-      <w:proofErr w:type="spellEnd"/>
-      <w:r>
-        <w:rPr>
-          <w:rFonts w:ascii="Arial" w:hAnsi="Arial" w:cs="Arial"/>
-          <w:b/>
-          <w:i/>
-          <w:iCs/>
-          <w:color w:val="7030A0"/>
-          <w:spacing w:val="2"/>
-        </w:rPr>
-        <w:t xml:space="preserve">: </w:t>
-      </w:r>
-      <w:proofErr w:type="spellStart"/>
-      <w:r>
-        <w:rPr>
-          <w:rFonts w:ascii="Arial" w:hAnsi="Arial" w:cs="Arial"/>
-          <w:b/>
-          <w:i/>
-          <w:iCs/>
-          <w:color w:val="7030A0"/>
-          <w:spacing w:val="2"/>
-        </w:rPr>
-        <w:t>event.target.value</w:t>
-      </w:r>
-      <w:proofErr w:type="spellEnd"/>
-      <w:r>
-        <w:rPr>
-          <w:rFonts w:ascii="Arial" w:hAnsi="Arial" w:cs="Arial"/>
-          <w:b/>
-          <w:i/>
-          <w:iCs/>
-          <w:color w:val="7030A0"/>
-          <w:spacing w:val="2"/>
-        </w:rPr>
-        <w:t>,</w:t>
-      </w:r>
-      <w:r>
-        <w:rPr>
-          <w:rFonts w:ascii="Arial" w:hAnsi="Arial" w:cs="Arial"/>
-          <w:b/>
-          <w:i/>
-          <w:iCs/>
-          <w:color w:val="7030A0"/>
-          <w:spacing w:val="2"/>
-        </w:rPr>
-        <w:br/>
-        <w:t xml:space="preserve">                Password: </w:t>
-      </w:r>
-      <w:proofErr w:type="spellStart"/>
-      <w:r>
-        <w:rPr>
-          <w:rFonts w:ascii="Arial" w:hAnsi="Arial" w:cs="Arial"/>
-          <w:b/>
-          <w:i/>
-          <w:iCs/>
-          <w:color w:val="7030A0"/>
-          <w:spacing w:val="2"/>
-        </w:rPr>
-        <w:t>this.state.formDetails.Password</w:t>
-      </w:r>
-      <w:proofErr w:type="spellEnd"/>
+        <w:t>    handleUserName(event){</w:t>
+      </w:r>
+      <w:r>
+        <w:rPr>
+          <w:rFonts w:ascii="Arial" w:hAnsi="Arial" w:cs="Arial"/>
+          <w:b/>
+          <w:i/>
+          <w:iCs/>
+          <w:color w:val="7030A0"/>
+          <w:spacing w:val="2"/>
+        </w:rPr>
+        <w:br/>
+        <w:t>        this.setState({</w:t>
+      </w:r>
+      <w:r>
+        <w:rPr>
+          <w:rFonts w:ascii="Arial" w:hAnsi="Arial" w:cs="Arial"/>
+          <w:b/>
+          <w:i/>
+          <w:iCs/>
+          <w:color w:val="7030A0"/>
+          <w:spacing w:val="2"/>
+        </w:rPr>
+        <w:br/>
+        <w:t>            formDetails: {</w:t>
+      </w:r>
+      <w:r>
+        <w:rPr>
+          <w:rFonts w:ascii="Arial" w:hAnsi="Arial" w:cs="Arial"/>
+          <w:b/>
+          <w:i/>
+          <w:iCs/>
+          <w:color w:val="7030A0"/>
+          <w:spacing w:val="2"/>
+        </w:rPr>
+        <w:br/>
+        <w:t>                UserName: event.target.value,</w:t>
+      </w:r>
+      <w:r>
+        <w:rPr>
+          <w:rFonts w:ascii="Arial" w:hAnsi="Arial" w:cs="Arial"/>
+          <w:b/>
+          <w:i/>
+          <w:iCs/>
+          <w:color w:val="7030A0"/>
+          <w:spacing w:val="2"/>
+        </w:rPr>
+        <w:br/>
+        <w:t>                Password: this.state.formDetails.Password</w:t>
+      </w:r>
       <w:r>
         <w:rPr>
           <w:rFonts w:ascii="Arial" w:hAnsi="Arial" w:cs="Arial"/>
@@ -3233,189 +2224,56 @@
           <w:spacing w:val="2"/>
         </w:rPr>
         <w:br/>
-        <w:t xml:space="preserve">    </w:t>
-      </w:r>
-      <w:proofErr w:type="spellStart"/>
-      <w:r>
-        <w:rPr>
-          <w:rFonts w:ascii="Arial" w:hAnsi="Arial" w:cs="Arial"/>
-          <w:b/>
-          <w:i/>
-          <w:iCs/>
-          <w:color w:val="7030A0"/>
-          <w:spacing w:val="2"/>
-        </w:rPr>
-        <w:t>handlePassword</w:t>
-      </w:r>
-      <w:proofErr w:type="spellEnd"/>
-      <w:r>
-        <w:rPr>
-          <w:rFonts w:ascii="Arial" w:hAnsi="Arial" w:cs="Arial"/>
-          <w:b/>
-          <w:i/>
-          <w:iCs/>
-          <w:color w:val="7030A0"/>
-          <w:spacing w:val="2"/>
-        </w:rPr>
-        <w:t>(event){</w:t>
-      </w:r>
-      <w:r>
-        <w:rPr>
-          <w:rFonts w:ascii="Arial" w:hAnsi="Arial" w:cs="Arial"/>
-          <w:b/>
-          <w:i/>
-          <w:iCs/>
-          <w:color w:val="7030A0"/>
-          <w:spacing w:val="2"/>
-        </w:rPr>
-        <w:br/>
-        <w:t xml:space="preserve">        </w:t>
-      </w:r>
-      <w:proofErr w:type="spellStart"/>
-      <w:r>
-        <w:rPr>
-          <w:rFonts w:ascii="Arial" w:hAnsi="Arial" w:cs="Arial"/>
-          <w:b/>
-          <w:i/>
-          <w:iCs/>
-          <w:color w:val="7030A0"/>
-          <w:spacing w:val="2"/>
-        </w:rPr>
-        <w:t>this.setState</w:t>
-      </w:r>
-      <w:proofErr w:type="spellEnd"/>
-      <w:r>
-        <w:rPr>
-          <w:rFonts w:ascii="Arial" w:hAnsi="Arial" w:cs="Arial"/>
-          <w:b/>
-          <w:i/>
-          <w:iCs/>
-          <w:color w:val="7030A0"/>
-          <w:spacing w:val="2"/>
-        </w:rPr>
-        <w:t>({</w:t>
-      </w:r>
-      <w:r>
-        <w:rPr>
-          <w:rFonts w:ascii="Arial" w:hAnsi="Arial" w:cs="Arial"/>
-          <w:b/>
-          <w:i/>
-          <w:iCs/>
-          <w:color w:val="7030A0"/>
-          <w:spacing w:val="2"/>
-        </w:rPr>
-        <w:br/>
-        <w:t xml:space="preserve">            </w:t>
-      </w:r>
-      <w:proofErr w:type="spellStart"/>
-      <w:r>
-        <w:rPr>
-          <w:rFonts w:ascii="Arial" w:hAnsi="Arial" w:cs="Arial"/>
-          <w:b/>
-          <w:i/>
-          <w:iCs/>
-          <w:color w:val="7030A0"/>
-          <w:spacing w:val="2"/>
-        </w:rPr>
-        <w:t>formDetails</w:t>
-      </w:r>
-      <w:proofErr w:type="spellEnd"/>
-      <w:r>
-        <w:rPr>
-          <w:rFonts w:ascii="Arial" w:hAnsi="Arial" w:cs="Arial"/>
-          <w:b/>
-          <w:i/>
-          <w:iCs/>
-          <w:color w:val="7030A0"/>
-          <w:spacing w:val="2"/>
-        </w:rPr>
-        <w:t>: {</w:t>
-      </w:r>
-      <w:r>
-        <w:rPr>
-          <w:rFonts w:ascii="Arial" w:hAnsi="Arial" w:cs="Arial"/>
-          <w:b/>
-          <w:i/>
-          <w:iCs/>
-          <w:color w:val="7030A0"/>
-          <w:spacing w:val="2"/>
-        </w:rPr>
-        <w:br/>
-        <w:t xml:space="preserve">                </w:t>
-      </w:r>
-      <w:proofErr w:type="spellStart"/>
-      <w:r>
-        <w:rPr>
-          <w:rFonts w:ascii="Arial" w:hAnsi="Arial" w:cs="Arial"/>
-          <w:b/>
-          <w:i/>
-          <w:iCs/>
-          <w:color w:val="7030A0"/>
-          <w:spacing w:val="2"/>
-        </w:rPr>
-        <w:t>UserName</w:t>
-      </w:r>
-      <w:proofErr w:type="spellEnd"/>
-      <w:r>
-        <w:rPr>
-          <w:rFonts w:ascii="Arial" w:hAnsi="Arial" w:cs="Arial"/>
-          <w:b/>
-          <w:i/>
-          <w:iCs/>
-          <w:color w:val="7030A0"/>
-          <w:spacing w:val="2"/>
-        </w:rPr>
-        <w:t xml:space="preserve">: </w:t>
-      </w:r>
-      <w:proofErr w:type="spellStart"/>
-      <w:r>
-        <w:rPr>
-          <w:rFonts w:ascii="Arial" w:hAnsi="Arial" w:cs="Arial"/>
-          <w:b/>
-          <w:i/>
-          <w:iCs/>
-          <w:color w:val="7030A0"/>
-          <w:spacing w:val="2"/>
-        </w:rPr>
-        <w:t>this.state.formDetails.UserName</w:t>
-      </w:r>
-      <w:proofErr w:type="spellEnd"/>
-      <w:r>
-        <w:rPr>
-          <w:rFonts w:ascii="Arial" w:hAnsi="Arial" w:cs="Arial"/>
-          <w:b/>
-          <w:i/>
-          <w:iCs/>
-          <w:color w:val="7030A0"/>
-          <w:spacing w:val="2"/>
-        </w:rPr>
-        <w:t>,</w:t>
-      </w:r>
-      <w:r>
-        <w:rPr>
-          <w:rFonts w:ascii="Arial" w:hAnsi="Arial" w:cs="Arial"/>
-          <w:b/>
-          <w:i/>
-          <w:iCs/>
-          <w:color w:val="7030A0"/>
-          <w:spacing w:val="2"/>
-        </w:rPr>
-        <w:br/>
-        <w:t xml:space="preserve">                Password: </w:t>
-      </w:r>
-      <w:proofErr w:type="spellStart"/>
-      <w:r>
-        <w:rPr>
-          <w:rFonts w:ascii="Arial" w:hAnsi="Arial" w:cs="Arial"/>
-          <w:b/>
-          <w:i/>
-          <w:iCs/>
-          <w:color w:val="7030A0"/>
-          <w:spacing w:val="2"/>
-        </w:rPr>
-        <w:t>event.target.value</w:t>
-      </w:r>
-      <w:proofErr w:type="spellEnd"/>
+        <w:t>    handlePassword(event){</w:t>
+      </w:r>
+      <w:r>
+        <w:rPr>
+          <w:rFonts w:ascii="Arial" w:hAnsi="Arial" w:cs="Arial"/>
+          <w:b/>
+          <w:i/>
+          <w:iCs/>
+          <w:color w:val="7030A0"/>
+          <w:spacing w:val="2"/>
+        </w:rPr>
+        <w:br/>
+        <w:t>        this.setState({</w:t>
+      </w:r>
+      <w:r>
+        <w:rPr>
+          <w:rFonts w:ascii="Arial" w:hAnsi="Arial" w:cs="Arial"/>
+          <w:b/>
+          <w:i/>
+          <w:iCs/>
+          <w:color w:val="7030A0"/>
+          <w:spacing w:val="2"/>
+        </w:rPr>
+        <w:br/>
+        <w:t>            formDetails: {</w:t>
+      </w:r>
+      <w:r>
+        <w:rPr>
+          <w:rFonts w:ascii="Arial" w:hAnsi="Arial" w:cs="Arial"/>
+          <w:b/>
+          <w:i/>
+          <w:iCs/>
+          <w:color w:val="7030A0"/>
+          <w:spacing w:val="2"/>
+        </w:rPr>
+        <w:br/>
+        <w:t>                UserName: this.state.formDetails.UserName,</w:t>
+      </w:r>
+      <w:r>
+        <w:rPr>
+          <w:rFonts w:ascii="Arial" w:hAnsi="Arial" w:cs="Arial"/>
+          <w:b/>
+          <w:i/>
+          <w:iCs/>
+          <w:color w:val="7030A0"/>
+          <w:spacing w:val="2"/>
+        </w:rPr>
+        <w:br/>
+        <w:t>                Password: event.target.value</w:t>
+      </w:r>
       <w:r>
         <w:rPr>
           <w:rFonts w:ascii="Arial" w:hAnsi="Arial" w:cs="Arial"/>
@@ -3462,31 +2320,7 @@
           <w:spacing w:val="2"/>
         </w:rPr>
         <w:br/>
-        <w:t xml:space="preserve">    </w:t>
-      </w:r>
-      <w:proofErr w:type="spellStart"/>
-      <w:r>
-        <w:rPr>
-          <w:rFonts w:ascii="Arial" w:hAnsi="Arial" w:cs="Arial"/>
-          <w:b/>
-          <w:i/>
-          <w:iCs/>
-          <w:color w:val="7030A0"/>
-          <w:spacing w:val="2"/>
-        </w:rPr>
-        <w:t>handleLoginClick</w:t>
-      </w:r>
-      <w:proofErr w:type="spellEnd"/>
-      <w:r>
-        <w:rPr>
-          <w:rFonts w:ascii="Arial" w:hAnsi="Arial" w:cs="Arial"/>
-          <w:b/>
-          <w:i/>
-          <w:iCs/>
-          <w:color w:val="7030A0"/>
-          <w:spacing w:val="2"/>
-        </w:rPr>
-        <w:t>(){</w:t>
+        <w:t>    handleLoginClick(){</w:t>
       </w:r>
       <w:r>
         <w:rPr>
@@ -3510,67 +2344,19 @@
           <w:spacing w:val="2"/>
         </w:rPr>
         <w:br/>
-        <w:t xml:space="preserve">            </w:t>
-      </w:r>
-      <w:proofErr w:type="spellStart"/>
-      <w:r>
-        <w:rPr>
-          <w:rFonts w:ascii="Arial" w:hAnsi="Arial" w:cs="Arial"/>
-          <w:b/>
-          <w:i/>
-          <w:iCs/>
-          <w:color w:val="7030A0"/>
-          <w:spacing w:val="2"/>
-        </w:rPr>
-        <w:t>this.setState</w:t>
-      </w:r>
-      <w:proofErr w:type="spellEnd"/>
-      <w:r>
-        <w:rPr>
-          <w:rFonts w:ascii="Arial" w:hAnsi="Arial" w:cs="Arial"/>
-          <w:b/>
-          <w:i/>
-          <w:iCs/>
-          <w:color w:val="7030A0"/>
-          <w:spacing w:val="2"/>
-        </w:rPr>
-        <w:t>({</w:t>
-      </w:r>
-      <w:r>
-        <w:rPr>
-          <w:rFonts w:ascii="Arial" w:hAnsi="Arial" w:cs="Arial"/>
-          <w:b/>
-          <w:i/>
-          <w:iCs/>
-          <w:color w:val="7030A0"/>
-          <w:spacing w:val="2"/>
-        </w:rPr>
-        <w:br/>
-        <w:t>                result: &lt;</w:t>
-      </w:r>
-      <w:proofErr w:type="spellStart"/>
-      <w:r>
-        <w:rPr>
-          <w:rFonts w:ascii="Arial" w:hAnsi="Arial" w:cs="Arial"/>
-          <w:b/>
-          <w:i/>
-          <w:iCs/>
-          <w:color w:val="7030A0"/>
-          <w:spacing w:val="2"/>
-        </w:rPr>
-        <w:t>SuccessComponent</w:t>
-      </w:r>
-      <w:proofErr w:type="spellEnd"/>
-      <w:r>
-        <w:rPr>
-          <w:rFonts w:ascii="Arial" w:hAnsi="Arial" w:cs="Arial"/>
-          <w:b/>
-          <w:i/>
-          <w:iCs/>
-          <w:color w:val="7030A0"/>
-          <w:spacing w:val="2"/>
-        </w:rPr>
-        <w:t xml:space="preserve"> /&gt;</w:t>
+        <w:t>            this.setState({</w:t>
+      </w:r>
+      <w:r>
+        <w:rPr>
+          <w:rFonts w:ascii="Arial" w:hAnsi="Arial" w:cs="Arial"/>
+          <w:b/>
+          <w:i/>
+          <w:iCs/>
+          <w:color w:val="7030A0"/>
+          <w:spacing w:val="2"/>
+        </w:rPr>
+        <w:br/>
+        <w:t>                result: &lt;SuccessComponent /&gt;</w:t>
       </w:r>
       <w:r>
         <w:rPr>
@@ -3606,67 +2392,19 @@
           <w:spacing w:val="2"/>
         </w:rPr>
         <w:br/>
-        <w:t xml:space="preserve">            </w:t>
-      </w:r>
-      <w:proofErr w:type="spellStart"/>
-      <w:r>
-        <w:rPr>
-          <w:rFonts w:ascii="Arial" w:hAnsi="Arial" w:cs="Arial"/>
-          <w:b/>
-          <w:i/>
-          <w:iCs/>
-          <w:color w:val="7030A0"/>
-          <w:spacing w:val="2"/>
-        </w:rPr>
-        <w:t>this.setState</w:t>
-      </w:r>
-      <w:proofErr w:type="spellEnd"/>
-      <w:r>
-        <w:rPr>
-          <w:rFonts w:ascii="Arial" w:hAnsi="Arial" w:cs="Arial"/>
-          <w:b/>
-          <w:i/>
-          <w:iCs/>
-          <w:color w:val="7030A0"/>
-          <w:spacing w:val="2"/>
-        </w:rPr>
-        <w:t>({</w:t>
-      </w:r>
-      <w:r>
-        <w:rPr>
-          <w:rFonts w:ascii="Arial" w:hAnsi="Arial" w:cs="Arial"/>
-          <w:b/>
-          <w:i/>
-          <w:iCs/>
-          <w:color w:val="7030A0"/>
-          <w:spacing w:val="2"/>
-        </w:rPr>
-        <w:br/>
-        <w:t>                result: &lt;</w:t>
-      </w:r>
-      <w:proofErr w:type="spellStart"/>
-      <w:r>
-        <w:rPr>
-          <w:rFonts w:ascii="Arial" w:hAnsi="Arial" w:cs="Arial"/>
-          <w:b/>
-          <w:i/>
-          <w:iCs/>
-          <w:color w:val="7030A0"/>
-          <w:spacing w:val="2"/>
-        </w:rPr>
-        <w:t>ErrorComponent</w:t>
-      </w:r>
-      <w:proofErr w:type="spellEnd"/>
-      <w:r>
-        <w:rPr>
-          <w:rFonts w:ascii="Arial" w:hAnsi="Arial" w:cs="Arial"/>
-          <w:b/>
-          <w:i/>
-          <w:iCs/>
-          <w:color w:val="7030A0"/>
-          <w:spacing w:val="2"/>
-        </w:rPr>
-        <w:t xml:space="preserve"> /&gt;</w:t>
+        <w:t>            this.setState({</w:t>
+      </w:r>
+      <w:r>
+        <w:rPr>
+          <w:rFonts w:ascii="Arial" w:hAnsi="Arial" w:cs="Arial"/>
+          <w:b/>
+          <w:i/>
+          <w:iCs/>
+          <w:color w:val="7030A0"/>
+          <w:spacing w:val="2"/>
+        </w:rPr>
+        <w:br/>
+        <w:t>                result: &lt;ErrorComponent /&gt;</w:t>
       </w:r>
       <w:r>
         <w:rPr>
@@ -3749,31 +2487,7 @@
           <w:spacing w:val="2"/>
         </w:rPr>
         <w:br/>
-        <w:t xml:space="preserve">            &lt;div </w:t>
-      </w:r>
-      <w:proofErr w:type="spellStart"/>
-      <w:r>
-        <w:rPr>
-          <w:rFonts w:ascii="Arial" w:hAnsi="Arial" w:cs="Arial"/>
-          <w:b/>
-          <w:i/>
-          <w:iCs/>
-          <w:color w:val="7030A0"/>
-          <w:spacing w:val="2"/>
-        </w:rPr>
-        <w:t>className</w:t>
-      </w:r>
-      <w:proofErr w:type="spellEnd"/>
-      <w:r>
-        <w:rPr>
-          <w:rFonts w:ascii="Arial" w:hAnsi="Arial" w:cs="Arial"/>
-          <w:b/>
-          <w:i/>
-          <w:iCs/>
-          <w:color w:val="7030A0"/>
-          <w:spacing w:val="2"/>
-        </w:rPr>
-        <w:t>="container"&gt;</w:t>
+        <w:t>            &lt;div className="container"&gt;</w:t>
       </w:r>
       <w:r>
         <w:rPr>
@@ -3820,55 +2534,7 @@
           <w:spacing w:val="2"/>
         </w:rPr>
         <w:br/>
-        <w:t xml:space="preserve">                    &lt;dd&gt;&lt;input </w:t>
-      </w:r>
-      <w:proofErr w:type="spellStart"/>
-      <w:r>
-        <w:rPr>
-          <w:rFonts w:ascii="Arial" w:hAnsi="Arial" w:cs="Arial"/>
-          <w:b/>
-          <w:i/>
-          <w:iCs/>
-          <w:color w:val="7030A0"/>
-          <w:spacing w:val="2"/>
-        </w:rPr>
-        <w:t>onChange</w:t>
-      </w:r>
-      <w:proofErr w:type="spellEnd"/>
-      <w:r>
-        <w:rPr>
-          <w:rFonts w:ascii="Arial" w:hAnsi="Arial" w:cs="Arial"/>
-          <w:b/>
-          <w:i/>
-          <w:iCs/>
-          <w:color w:val="7030A0"/>
-          <w:spacing w:val="2"/>
-        </w:rPr>
-        <w:t>={</w:t>
-      </w:r>
-      <w:proofErr w:type="spellStart"/>
-      <w:r>
-        <w:rPr>
-          <w:rFonts w:ascii="Arial" w:hAnsi="Arial" w:cs="Arial"/>
-          <w:b/>
-          <w:i/>
-          <w:iCs/>
-          <w:color w:val="7030A0"/>
-          <w:spacing w:val="2"/>
-        </w:rPr>
-        <w:t>this.handleUserName</w:t>
-      </w:r>
-      <w:proofErr w:type="spellEnd"/>
-      <w:r>
-        <w:rPr>
-          <w:rFonts w:ascii="Arial" w:hAnsi="Arial" w:cs="Arial"/>
-          <w:b/>
-          <w:i/>
-          <w:iCs/>
-          <w:color w:val="7030A0"/>
-          <w:spacing w:val="2"/>
-        </w:rPr>
-        <w:t>} type="text"/&gt;&lt;/dd&gt;</w:t>
+        <w:t>                    &lt;dd&gt;&lt;input onChange={this.handleUserName} type="text"/&gt;&lt;/dd&gt;</w:t>
       </w:r>
       <w:r>
         <w:rPr>
@@ -3892,55 +2558,7 @@
           <w:spacing w:val="2"/>
         </w:rPr>
         <w:br/>
-        <w:t xml:space="preserve">                    &lt;dd&gt;&lt;input </w:t>
-      </w:r>
-      <w:proofErr w:type="spellStart"/>
-      <w:r>
-        <w:rPr>
-          <w:rFonts w:ascii="Arial" w:hAnsi="Arial" w:cs="Arial"/>
-          <w:b/>
-          <w:i/>
-          <w:iCs/>
-          <w:color w:val="7030A0"/>
-          <w:spacing w:val="2"/>
-        </w:rPr>
-        <w:t>onChange</w:t>
-      </w:r>
-      <w:proofErr w:type="spellEnd"/>
-      <w:r>
-        <w:rPr>
-          <w:rFonts w:ascii="Arial" w:hAnsi="Arial" w:cs="Arial"/>
-          <w:b/>
-          <w:i/>
-          <w:iCs/>
-          <w:color w:val="7030A0"/>
-          <w:spacing w:val="2"/>
-        </w:rPr>
-        <w:t>={</w:t>
-      </w:r>
-      <w:proofErr w:type="spellStart"/>
-      <w:r>
-        <w:rPr>
-          <w:rFonts w:ascii="Arial" w:hAnsi="Arial" w:cs="Arial"/>
-          <w:b/>
-          <w:i/>
-          <w:iCs/>
-          <w:color w:val="7030A0"/>
-          <w:spacing w:val="2"/>
-        </w:rPr>
-        <w:t>this.handlePassword</w:t>
-      </w:r>
-      <w:proofErr w:type="spellEnd"/>
-      <w:r>
-        <w:rPr>
-          <w:rFonts w:ascii="Arial" w:hAnsi="Arial" w:cs="Arial"/>
-          <w:b/>
-          <w:i/>
-          <w:iCs/>
-          <w:color w:val="7030A0"/>
-          <w:spacing w:val="2"/>
-        </w:rPr>
-        <w:t>} type="password"/&gt;&lt;/dd&gt;</w:t>
+        <w:t>                    &lt;dd&gt;&lt;input onChange={this.handlePassword} type="password"/&gt;&lt;/dd&gt;</w:t>
       </w:r>
       <w:r>
         <w:rPr>
@@ -3964,55 +2582,7 @@
           <w:spacing w:val="2"/>
         </w:rPr>
         <w:br/>
-        <w:t xml:space="preserve">                &lt;button </w:t>
-      </w:r>
-      <w:proofErr w:type="spellStart"/>
-      <w:r>
-        <w:rPr>
-          <w:rFonts w:ascii="Arial" w:hAnsi="Arial" w:cs="Arial"/>
-          <w:b/>
-          <w:i/>
-          <w:iCs/>
-          <w:color w:val="7030A0"/>
-          <w:spacing w:val="2"/>
-        </w:rPr>
-        <w:t>onClick</w:t>
-      </w:r>
-      <w:proofErr w:type="spellEnd"/>
-      <w:r>
-        <w:rPr>
-          <w:rFonts w:ascii="Arial" w:hAnsi="Arial" w:cs="Arial"/>
-          <w:b/>
-          <w:i/>
-          <w:iCs/>
-          <w:color w:val="7030A0"/>
-          <w:spacing w:val="2"/>
-        </w:rPr>
-        <w:t>={</w:t>
-      </w:r>
-      <w:proofErr w:type="spellStart"/>
-      <w:r>
-        <w:rPr>
-          <w:rFonts w:ascii="Arial" w:hAnsi="Arial" w:cs="Arial"/>
-          <w:b/>
-          <w:i/>
-          <w:iCs/>
-          <w:color w:val="7030A0"/>
-          <w:spacing w:val="2"/>
-        </w:rPr>
-        <w:t>this.handleLoginClick</w:t>
-      </w:r>
-      <w:proofErr w:type="spellEnd"/>
-      <w:r>
-        <w:rPr>
-          <w:rFonts w:ascii="Arial" w:hAnsi="Arial" w:cs="Arial"/>
-          <w:b/>
-          <w:i/>
-          <w:iCs/>
-          <w:color w:val="7030A0"/>
-          <w:spacing w:val="2"/>
-        </w:rPr>
-        <w:t>}&gt;Login&lt;/button&gt;</w:t>
+        <w:t>                &lt;button onClick={this.handleLoginClick}&gt;Login&lt;/button&gt;</w:t>
       </w:r>
       <w:r>
         <w:rPr>
@@ -4036,31 +2606,7 @@
           <w:spacing w:val="2"/>
         </w:rPr>
         <w:br/>
-        <w:t>                    {</w:t>
-      </w:r>
-      <w:proofErr w:type="spellStart"/>
-      <w:r>
-        <w:rPr>
-          <w:rFonts w:ascii="Arial" w:hAnsi="Arial" w:cs="Arial"/>
-          <w:b/>
-          <w:i/>
-          <w:iCs/>
-          <w:color w:val="7030A0"/>
-          <w:spacing w:val="2"/>
-        </w:rPr>
-        <w:t>this.state.result</w:t>
-      </w:r>
-      <w:proofErr w:type="spellEnd"/>
-      <w:r>
-        <w:rPr>
-          <w:rFonts w:ascii="Arial" w:hAnsi="Arial" w:cs="Arial"/>
-          <w:b/>
-          <w:i/>
-          <w:iCs/>
-          <w:color w:val="7030A0"/>
-          <w:spacing w:val="2"/>
-        </w:rPr>
-        <w:t>}</w:t>
+        <w:t>                    {this.state.result}</w:t>
       </w:r>
       <w:r>
         <w:rPr>
@@ -4189,7 +2735,7 @@
 </file>
 
 <file path=word/endnotes.xml><?xml version="1.0" encoding="utf-8"?>
-<w:endnotes xmlns:wpc="http://schemas.microsoft.com/office/word/2010/wordprocessingCanvas" xmlns:cx="http://schemas.microsoft.com/office/drawing/2014/chartex" xmlns:cx1="http://schemas.microsoft.com/office/drawing/2015/9/8/chartex" xmlns:cx2="http://schemas.microsoft.com/office/drawing/2015/10/21/chartex" xmlns:cx3="http://schemas.microsoft.com/office/drawing/2016/5/9/chartex" xmlns:cx4="http://schemas.microsoft.com/office/drawing/2016/5/10/chartex" xmlns:cx5="http://schemas.microsoft.com/office/drawing/2016/5/11/chartex" xmlns:cx6="http://schemas.microsoft.com/office/drawing/2016/5/12/chartex" xmlns:cx7="http://schemas.microsoft.com/office/drawing/2016/5/13/chartex" xmlns:cx8="http://schemas.microsoft.com/office/drawing/2016/5/14/chartex" xmlns:mc="http://schemas.openxmlformats.org/markup-compatibility/2006" xmlns:aink="http://schemas.microsoft.com/office/drawing/2016/ink" xmlns:am3d="http://schemas.microsoft.com/office/drawing/2017/model3d" xmlns:o="urn:schemas-microsoft-com:office:office" xmlns:oel="http://schemas.microsoft.com/office/2019/extlst" xmlns:r="http://schemas.openxmlformats.org/officeDocument/2006/relationships" xmlns:m="http://schemas.openxmlformats.org/officeDocument/2006/math" xmlns:v="urn:schemas-microsoft-com:vml" xmlns:wp14="http://schemas.microsoft.com/office/word/2010/wordprocessingDrawing" xmlns:wp="http://schemas.openxmlformats.org/drawingml/2006/wordprocessingDrawing" xmlns:w10="urn:schemas-microsoft-com:office:word" xmlns:w="http://schemas.openxmlformats.org/wordprocessingml/2006/main" xmlns:w14="http://schemas.microsoft.com/office/word/2010/wordml" xmlns:w15="http://schemas.microsoft.com/office/word/2012/wordml" xmlns:w16cex="http://schemas.microsoft.com/office/word/2018/wordml/cex" xmlns:w16cid="http://schemas.microsoft.com/office/word/2016/wordml/cid" xmlns:w16="http://schemas.microsoft.com/office/word/2018/wordml" xmlns:w16du="http://schemas.microsoft.com/office/word/2023/wordml/word16du" xmlns:w16sdtdh="http://schemas.microsoft.com/office/word/2020/wordml/sdtdatahash" xmlns:w16se="http://schemas.microsoft.com/office/word/2015/wordml/symex" xmlns:wpg="http://schemas.microsoft.com/office/word/2010/wordprocessingGroup" xmlns:wpi="http://schemas.microsoft.com/office/word/2010/wordprocessingInk" xmlns:wne="http://schemas.microsoft.com/office/word/2006/wordml" xmlns:wps="http://schemas.microsoft.com/office/word/2010/wordprocessingShape" mc:Ignorable="w14 w15 w16se w16cid w16 w16cex w16sdtdh w16du wp14">
+<w:endnotes xmlns:wpc="http://schemas.microsoft.com/office/word/2010/wordprocessingCanvas" xmlns:cx="http://schemas.microsoft.com/office/drawing/2014/chartex" xmlns:cx1="http://schemas.microsoft.com/office/drawing/2015/9/8/chartex" xmlns:cx2="http://schemas.microsoft.com/office/drawing/2015/10/21/chartex" xmlns:cx3="http://schemas.microsoft.com/office/drawing/2016/5/9/chartex" xmlns:cx4="http://schemas.microsoft.com/office/drawing/2016/5/10/chartex" xmlns:cx5="http://schemas.microsoft.com/office/drawing/2016/5/11/chartex" xmlns:cx6="http://schemas.microsoft.com/office/drawing/2016/5/12/chartex" xmlns:cx7="http://schemas.microsoft.com/office/drawing/2016/5/13/chartex" xmlns:cx8="http://schemas.microsoft.com/office/drawing/2016/5/14/chartex" xmlns:mc="http://schemas.openxmlformats.org/markup-compatibility/2006" xmlns:aink="http://schemas.microsoft.com/office/drawing/2016/ink" xmlns:am3d="http://schemas.microsoft.com/office/drawing/2017/model3d" xmlns:o="urn:schemas-microsoft-com:office:office" xmlns:oel="http://schemas.microsoft.com/office/2019/extlst" xmlns:r="http://schemas.openxmlformats.org/officeDocument/2006/relationships" xmlns:m="http://schemas.openxmlformats.org/officeDocument/2006/math" xmlns:v="urn:schemas-microsoft-com:vml" xmlns:wp14="http://schemas.microsoft.com/office/word/2010/wordprocessingDrawing" xmlns:wp="http://schemas.openxmlformats.org/drawingml/2006/wordprocessingDrawing" xmlns:w10="urn:schemas-microsoft-com:office:word" xmlns:w="http://schemas.openxmlformats.org/wordprocessingml/2006/main" xmlns:w14="http://schemas.microsoft.com/office/word/2010/wordml" xmlns:w15="http://schemas.microsoft.com/office/word/2012/wordml" xmlns:w16cex="http://schemas.microsoft.com/office/word/2018/wordml/cex" xmlns:w16cid="http://schemas.microsoft.com/office/word/2016/wordml/cid" xmlns:w16="http://schemas.microsoft.com/office/word/2018/wordml" xmlns:w16du="http://schemas.microsoft.com/office/word/2023/wordml/word16du" xmlns:w16sdtdh="http://schemas.microsoft.com/office/word/2020/wordml/sdtdatahash" xmlns:w16sdtfl="http://schemas.microsoft.com/office/word/2024/wordml/sdtformatlock" xmlns:w16se="http://schemas.microsoft.com/office/word/2015/wordml/symex" xmlns:wpg="http://schemas.microsoft.com/office/word/2010/wordprocessingGroup" xmlns:wpi="http://schemas.microsoft.com/office/word/2010/wordprocessingInk" xmlns:wne="http://schemas.microsoft.com/office/word/2006/wordml" xmlns:wps="http://schemas.microsoft.com/office/word/2010/wordprocessingShape" mc:Ignorable="w14 w15 w16se w16cid w16 w16cex w16sdtdh w16sdtfl w16du wp14">
   <w:endnote w:type="separator" w:id="-1">
     <w:p>
       <w:pPr>
@@ -4214,7 +2760,7 @@
 </file>
 
 <file path=word/footer1.xml><?xml version="1.0" encoding="utf-8"?>
-<w:ftr xmlns:wpc="http://schemas.microsoft.com/office/word/2010/wordprocessingCanvas" xmlns:cx="http://schemas.microsoft.com/office/drawing/2014/chartex" xmlns:cx1="http://schemas.microsoft.com/office/drawing/2015/9/8/chartex" xmlns:cx2="http://schemas.microsoft.com/office/drawing/2015/10/21/chartex" xmlns:cx3="http://schemas.microsoft.com/office/drawing/2016/5/9/chartex" xmlns:cx4="http://schemas.microsoft.com/office/drawing/2016/5/10/chartex" xmlns:cx5="http://schemas.microsoft.com/office/drawing/2016/5/11/chartex" xmlns:cx6="http://schemas.microsoft.com/office/drawing/2016/5/12/chartex" xmlns:cx7="http://schemas.microsoft.com/office/drawing/2016/5/13/chartex" xmlns:cx8="http://schemas.microsoft.com/office/drawing/2016/5/14/chartex" xmlns:mc="http://schemas.openxmlformats.org/markup-compatibility/2006" xmlns:aink="http://schemas.microsoft.com/office/drawing/2016/ink" xmlns:am3d="http://schemas.microsoft.com/office/drawing/2017/model3d" xmlns:o="urn:schemas-microsoft-com:office:office" xmlns:oel="http://schemas.microsoft.com/office/2019/extlst" xmlns:r="http://schemas.openxmlformats.org/officeDocument/2006/relationships" xmlns:m="http://schemas.openxmlformats.org/officeDocument/2006/math" xmlns:v="urn:schemas-microsoft-com:vml" xmlns:wp14="http://schemas.microsoft.com/office/word/2010/wordprocessingDrawing" xmlns:wp="http://schemas.openxmlformats.org/drawingml/2006/wordprocessingDrawing" xmlns:w10="urn:schemas-microsoft-com:office:word" xmlns:w="http://schemas.openxmlformats.org/wordprocessingml/2006/main" xmlns:w14="http://schemas.microsoft.com/office/word/2010/wordml" xmlns:w15="http://schemas.microsoft.com/office/word/2012/wordml" xmlns:w16cex="http://schemas.microsoft.com/office/word/2018/wordml/cex" xmlns:w16cid="http://schemas.microsoft.com/office/word/2016/wordml/cid" xmlns:w16="http://schemas.microsoft.com/office/word/2018/wordml" xmlns:w16du="http://schemas.microsoft.com/office/word/2023/wordml/word16du" xmlns:w16sdtdh="http://schemas.microsoft.com/office/word/2020/wordml/sdtdatahash" xmlns:w16se="http://schemas.microsoft.com/office/word/2015/wordml/symex" xmlns:wpg="http://schemas.microsoft.com/office/word/2010/wordprocessingGroup" xmlns:wpi="http://schemas.microsoft.com/office/word/2010/wordprocessingInk" xmlns:wne="http://schemas.microsoft.com/office/word/2006/wordml" xmlns:wps="http://schemas.microsoft.com/office/word/2010/wordprocessingShape" mc:Ignorable="w14 w15 w16se w16cid w16 w16cex w16sdtdh w16du wp14">
+<w:ftr xmlns:wpc="http://schemas.microsoft.com/office/word/2010/wordprocessingCanvas" xmlns:cx="http://schemas.microsoft.com/office/drawing/2014/chartex" xmlns:cx1="http://schemas.microsoft.com/office/drawing/2015/9/8/chartex" xmlns:cx2="http://schemas.microsoft.com/office/drawing/2015/10/21/chartex" xmlns:cx3="http://schemas.microsoft.com/office/drawing/2016/5/9/chartex" xmlns:cx4="http://schemas.microsoft.com/office/drawing/2016/5/10/chartex" xmlns:cx5="http://schemas.microsoft.com/office/drawing/2016/5/11/chartex" xmlns:cx6="http://schemas.microsoft.com/office/drawing/2016/5/12/chartex" xmlns:cx7="http://schemas.microsoft.com/office/drawing/2016/5/13/chartex" xmlns:cx8="http://schemas.microsoft.com/office/drawing/2016/5/14/chartex" xmlns:mc="http://schemas.openxmlformats.org/markup-compatibility/2006" xmlns:aink="http://schemas.microsoft.com/office/drawing/2016/ink" xmlns:am3d="http://schemas.microsoft.com/office/drawing/2017/model3d" xmlns:o="urn:schemas-microsoft-com:office:office" xmlns:oel="http://schemas.microsoft.com/office/2019/extlst" xmlns:r="http://schemas.openxmlformats.org/officeDocument/2006/relationships" xmlns:m="http://schemas.openxmlformats.org/officeDocument/2006/math" xmlns:v="urn:schemas-microsoft-com:vml" xmlns:wp14="http://schemas.microsoft.com/office/word/2010/wordprocessingDrawing" xmlns:wp="http://schemas.openxmlformats.org/drawingml/2006/wordprocessingDrawing" xmlns:w10="urn:schemas-microsoft-com:office:word" xmlns:w="http://schemas.openxmlformats.org/wordprocessingml/2006/main" xmlns:w14="http://schemas.microsoft.com/office/word/2010/wordml" xmlns:w15="http://schemas.microsoft.com/office/word/2012/wordml" xmlns:w16cex="http://schemas.microsoft.com/office/word/2018/wordml/cex" xmlns:w16cid="http://schemas.microsoft.com/office/word/2016/wordml/cid" xmlns:w16="http://schemas.microsoft.com/office/word/2018/wordml" xmlns:w16du="http://schemas.microsoft.com/office/word/2023/wordml/word16du" xmlns:w16sdtdh="http://schemas.microsoft.com/office/word/2020/wordml/sdtdatahash" xmlns:w16sdtfl="http://schemas.microsoft.com/office/word/2024/wordml/sdtformatlock" xmlns:w16se="http://schemas.microsoft.com/office/word/2015/wordml/symex" xmlns:wpg="http://schemas.microsoft.com/office/word/2010/wordprocessingGroup" xmlns:wpi="http://schemas.microsoft.com/office/word/2010/wordprocessingInk" xmlns:wne="http://schemas.microsoft.com/office/word/2006/wordml" xmlns:wps="http://schemas.microsoft.com/office/word/2010/wordprocessingShape" mc:Ignorable="w14 w15 w16se w16cid w16 w16cex w16sdtdh w16sdtfl w16du wp14">
   <w:sdt>
     <w:sdtPr>
       <w:id w:val="544878744"/>
@@ -4267,7 +2813,7 @@
 </file>
 
 <file path=word/footnotes.xml><?xml version="1.0" encoding="utf-8"?>
-<w:footnotes xmlns:wpc="http://schemas.microsoft.com/office/word/2010/wordprocessingCanvas" xmlns:cx="http://schemas.microsoft.com/office/drawing/2014/chartex" xmlns:cx1="http://schemas.microsoft.com/office/drawing/2015/9/8/chartex" xmlns:cx2="http://schemas.microsoft.com/office/drawing/2015/10/21/chartex" xmlns:cx3="http://schemas.microsoft.com/office/drawing/2016/5/9/chartex" xmlns:cx4="http://schemas.microsoft.com/office/drawing/2016/5/10/chartex" xmlns:cx5="http://schemas.microsoft.com/office/drawing/2016/5/11/chartex" xmlns:cx6="http://schemas.microsoft.com/office/drawing/2016/5/12/chartex" xmlns:cx7="http://schemas.microsoft.com/office/drawing/2016/5/13/chartex" xmlns:cx8="http://schemas.microsoft.com/office/drawing/2016/5/14/chartex" xmlns:mc="http://schemas.openxmlformats.org/markup-compatibility/2006" xmlns:aink="http://schemas.microsoft.com/office/drawing/2016/ink" xmlns:am3d="http://schemas.microsoft.com/office/drawing/2017/model3d" xmlns:o="urn:schemas-microsoft-com:office:office" xmlns:oel="http://schemas.microsoft.com/office/2019/extlst" xmlns:r="http://schemas.openxmlformats.org/officeDocument/2006/relationships" xmlns:m="http://schemas.openxmlformats.org/officeDocument/2006/math" xmlns:v="urn:schemas-microsoft-com:vml" xmlns:wp14="http://schemas.microsoft.com/office/word/2010/wordprocessingDrawing" xmlns:wp="http://schemas.openxmlformats.org/drawingml/2006/wordprocessingDrawing" xmlns:w10="urn:schemas-microsoft-com:office:word" xmlns:w="http://schemas.openxmlformats.org/wordprocessingml/2006/main" xmlns:w14="http://schemas.microsoft.com/office/word/2010/wordml" xmlns:w15="http://schemas.microsoft.com/office/word/2012/wordml" xmlns:w16cex="http://schemas.microsoft.com/office/word/2018/wordml/cex" xmlns:w16cid="http://schemas.microsoft.com/office/word/2016/wordml/cid" xmlns:w16="http://schemas.microsoft.com/office/word/2018/wordml" xmlns:w16du="http://schemas.microsoft.com/office/word/2023/wordml/word16du" xmlns:w16sdtdh="http://schemas.microsoft.com/office/word/2020/wordml/sdtdatahash" xmlns:w16se="http://schemas.microsoft.com/office/word/2015/wordml/symex" xmlns:wpg="http://schemas.microsoft.com/office/word/2010/wordprocessingGroup" xmlns:wpi="http://schemas.microsoft.com/office/word/2010/wordprocessingInk" xmlns:wne="http://schemas.microsoft.com/office/word/2006/wordml" xmlns:wps="http://schemas.microsoft.com/office/word/2010/wordprocessingShape" mc:Ignorable="w14 w15 w16se w16cid w16 w16cex w16sdtdh w16du wp14">
+<w:footnotes xmlns:wpc="http://schemas.microsoft.com/office/word/2010/wordprocessingCanvas" xmlns:cx="http://schemas.microsoft.com/office/drawing/2014/chartex" xmlns:cx1="http://schemas.microsoft.com/office/drawing/2015/9/8/chartex" xmlns:cx2="http://schemas.microsoft.com/office/drawing/2015/10/21/chartex" xmlns:cx3="http://schemas.microsoft.com/office/drawing/2016/5/9/chartex" xmlns:cx4="http://schemas.microsoft.com/office/drawing/2016/5/10/chartex" xmlns:cx5="http://schemas.microsoft.com/office/drawing/2016/5/11/chartex" xmlns:cx6="http://schemas.microsoft.com/office/drawing/2016/5/12/chartex" xmlns:cx7="http://schemas.microsoft.com/office/drawing/2016/5/13/chartex" xmlns:cx8="http://schemas.microsoft.com/office/drawing/2016/5/14/chartex" xmlns:mc="http://schemas.openxmlformats.org/markup-compatibility/2006" xmlns:aink="http://schemas.microsoft.com/office/drawing/2016/ink" xmlns:am3d="http://schemas.microsoft.com/office/drawing/2017/model3d" xmlns:o="urn:schemas-microsoft-com:office:office" xmlns:oel="http://schemas.microsoft.com/office/2019/extlst" xmlns:r="http://schemas.openxmlformats.org/officeDocument/2006/relationships" xmlns:m="http://schemas.openxmlformats.org/officeDocument/2006/math" xmlns:v="urn:schemas-microsoft-com:vml" xmlns:wp14="http://schemas.microsoft.com/office/word/2010/wordprocessingDrawing" xmlns:wp="http://schemas.openxmlformats.org/drawingml/2006/wordprocessingDrawing" xmlns:w10="urn:schemas-microsoft-com:office:word" xmlns:w="http://schemas.openxmlformats.org/wordprocessingml/2006/main" xmlns:w14="http://schemas.microsoft.com/office/word/2010/wordml" xmlns:w15="http://schemas.microsoft.com/office/word/2012/wordml" xmlns:w16cex="http://schemas.microsoft.com/office/word/2018/wordml/cex" xmlns:w16cid="http://schemas.microsoft.com/office/word/2016/wordml/cid" xmlns:w16="http://schemas.microsoft.com/office/word/2018/wordml" xmlns:w16du="http://schemas.microsoft.com/office/word/2023/wordml/word16du" xmlns:w16sdtdh="http://schemas.microsoft.com/office/word/2020/wordml/sdtdatahash" xmlns:w16sdtfl="http://schemas.microsoft.com/office/word/2024/wordml/sdtformatlock" xmlns:w16se="http://schemas.microsoft.com/office/word/2015/wordml/symex" xmlns:wpg="http://schemas.microsoft.com/office/word/2010/wordprocessingGroup" xmlns:wpi="http://schemas.microsoft.com/office/word/2010/wordprocessingInk" xmlns:wne="http://schemas.microsoft.com/office/word/2006/wordml" xmlns:wps="http://schemas.microsoft.com/office/word/2010/wordprocessingShape" mc:Ignorable="w14 w15 w16se w16cid w16 w16cex w16sdtdh w16sdtfl w16du wp14">
   <w:footnote w:type="separator" w:id="-1">
     <w:p>
       <w:pPr>
@@ -4292,7 +2838,7 @@
 </file>
 
 <file path=word/numbering.xml><?xml version="1.0" encoding="utf-8"?>
-<w:numbering xmlns:wpc="http://schemas.microsoft.com/office/word/2010/wordprocessingCanvas" xmlns:cx="http://schemas.microsoft.com/office/drawing/2014/chartex" xmlns:cx1="http://schemas.microsoft.com/office/drawing/2015/9/8/chartex" xmlns:cx2="http://schemas.microsoft.com/office/drawing/2015/10/21/chartex" xmlns:cx3="http://schemas.microsoft.com/office/drawing/2016/5/9/chartex" xmlns:cx4="http://schemas.microsoft.com/office/drawing/2016/5/10/chartex" xmlns:cx5="http://schemas.microsoft.com/office/drawing/2016/5/11/chartex" xmlns:cx6="http://schemas.microsoft.com/office/drawing/2016/5/12/chartex" xmlns:cx7="http://schemas.microsoft.com/office/drawing/2016/5/13/chartex" xmlns:cx8="http://schemas.microsoft.com/office/drawing/2016/5/14/chartex" xmlns:mc="http://schemas.openxmlformats.org/markup-compatibility/2006" xmlns:aink="http://schemas.microsoft.com/office/drawing/2016/ink" xmlns:am3d="http://schemas.microsoft.com/office/drawing/2017/model3d" xmlns:o="urn:schemas-microsoft-com:office:office" xmlns:oel="http://schemas.microsoft.com/office/2019/extlst" xmlns:r="http://schemas.openxmlformats.org/officeDocument/2006/relationships" xmlns:m="http://schemas.openxmlformats.org/officeDocument/2006/math" xmlns:v="urn:schemas-microsoft-com:vml" xmlns:wp14="http://schemas.microsoft.com/office/word/2010/wordprocessingDrawing" xmlns:wp="http://schemas.openxmlformats.org/drawingml/2006/wordprocessingDrawing" xmlns:w10="urn:schemas-microsoft-com:office:word" xmlns:w="http://schemas.openxmlformats.org/wordprocessingml/2006/main" xmlns:w14="http://schemas.microsoft.com/office/word/2010/wordml" xmlns:w15="http://schemas.microsoft.com/office/word/2012/wordml" xmlns:w16cex="http://schemas.microsoft.com/office/word/2018/wordml/cex" xmlns:w16cid="http://schemas.microsoft.com/office/word/2016/wordml/cid" xmlns:w16="http://schemas.microsoft.com/office/word/2018/wordml" xmlns:w16du="http://schemas.microsoft.com/office/word/2023/wordml/word16du" xmlns:w16sdtdh="http://schemas.microsoft.com/office/word/2020/wordml/sdtdatahash" xmlns:w16se="http://schemas.microsoft.com/office/word/2015/wordml/symex" xmlns:wpg="http://schemas.microsoft.com/office/word/2010/wordprocessingGroup" xmlns:wpi="http://schemas.microsoft.com/office/word/2010/wordprocessingInk" xmlns:wne="http://schemas.microsoft.com/office/word/2006/wordml" xmlns:wps="http://schemas.microsoft.com/office/word/2010/wordprocessingShape" mc:Ignorable="w14 w15 w16se w16cid w16 w16cex w16sdtdh w16du wp14">
+<w:numbering xmlns:wpc="http://schemas.microsoft.com/office/word/2010/wordprocessingCanvas" xmlns:cx="http://schemas.microsoft.com/office/drawing/2014/chartex" xmlns:cx1="http://schemas.microsoft.com/office/drawing/2015/9/8/chartex" xmlns:cx2="http://schemas.microsoft.com/office/drawing/2015/10/21/chartex" xmlns:cx3="http://schemas.microsoft.com/office/drawing/2016/5/9/chartex" xmlns:cx4="http://schemas.microsoft.com/office/drawing/2016/5/10/chartex" xmlns:cx5="http://schemas.microsoft.com/office/drawing/2016/5/11/chartex" xmlns:cx6="http://schemas.microsoft.com/office/drawing/2016/5/12/chartex" xmlns:cx7="http://schemas.microsoft.com/office/drawing/2016/5/13/chartex" xmlns:cx8="http://schemas.microsoft.com/office/drawing/2016/5/14/chartex" xmlns:mc="http://schemas.openxmlformats.org/markup-compatibility/2006" xmlns:aink="http://schemas.microsoft.com/office/drawing/2016/ink" xmlns:am3d="http://schemas.microsoft.com/office/drawing/2017/model3d" xmlns:o="urn:schemas-microsoft-com:office:office" xmlns:oel="http://schemas.microsoft.com/office/2019/extlst" xmlns:r="http://schemas.openxmlformats.org/officeDocument/2006/relationships" xmlns:m="http://schemas.openxmlformats.org/officeDocument/2006/math" xmlns:v="urn:schemas-microsoft-com:vml" xmlns:wp14="http://schemas.microsoft.com/office/word/2010/wordprocessingDrawing" xmlns:wp="http://schemas.openxmlformats.org/drawingml/2006/wordprocessingDrawing" xmlns:w10="urn:schemas-microsoft-com:office:word" xmlns:w="http://schemas.openxmlformats.org/wordprocessingml/2006/main" xmlns:w14="http://schemas.microsoft.com/office/word/2010/wordml" xmlns:w15="http://schemas.microsoft.com/office/word/2012/wordml" xmlns:w16cex="http://schemas.microsoft.com/office/word/2018/wordml/cex" xmlns:w16cid="http://schemas.microsoft.com/office/word/2016/wordml/cid" xmlns:w16="http://schemas.microsoft.com/office/word/2018/wordml" xmlns:w16du="http://schemas.microsoft.com/office/word/2023/wordml/word16du" xmlns:w16sdtdh="http://schemas.microsoft.com/office/word/2020/wordml/sdtdatahash" xmlns:w16sdtfl="http://schemas.microsoft.com/office/word/2024/wordml/sdtformatlock" xmlns:w16se="http://schemas.microsoft.com/office/word/2015/wordml/symex" xmlns:wpg="http://schemas.microsoft.com/office/word/2010/wordprocessingGroup" xmlns:wpi="http://schemas.microsoft.com/office/word/2010/wordprocessingInk" xmlns:wne="http://schemas.microsoft.com/office/word/2006/wordml" xmlns:wps="http://schemas.microsoft.com/office/word/2010/wordprocessingShape" mc:Ignorable="w14 w15 w16se w16cid w16 w16cex w16sdtdh w16sdtfl w16du wp14">
   <w:abstractNum w:abstractNumId="0" w15:restartNumberingAfterBreak="0">
     <w:nsid w:val="18AD6BAB"/>
     <w:multiLevelType w:val="hybridMultilevel"/>
@@ -4761,7 +3307,7 @@
 </file>
 
 <file path=word/styles.xml><?xml version="1.0" encoding="utf-8"?>
-<w:styles xmlns:mc="http://schemas.openxmlformats.org/markup-compatibility/2006" xmlns:r="http://schemas.openxmlformats.org/officeDocument/2006/relationships" xmlns:w="http://schemas.openxmlformats.org/wordprocessingml/2006/main" xmlns:w14="http://schemas.microsoft.com/office/word/2010/wordml" xmlns:w15="http://schemas.microsoft.com/office/word/2012/wordml" xmlns:w16cex="http://schemas.microsoft.com/office/word/2018/wordml/cex" xmlns:w16cid="http://schemas.microsoft.com/office/word/2016/wordml/cid" xmlns:w16="http://schemas.microsoft.com/office/word/2018/wordml" xmlns:w16du="http://schemas.microsoft.com/office/word/2023/wordml/word16du" xmlns:w16sdtdh="http://schemas.microsoft.com/office/word/2020/wordml/sdtdatahash" xmlns:w16se="http://schemas.microsoft.com/office/word/2015/wordml/symex" mc:Ignorable="w14 w15 w16se w16cid w16 w16cex w16sdtdh w16du">
+<w:styles xmlns:mc="http://schemas.openxmlformats.org/markup-compatibility/2006" xmlns:r="http://schemas.openxmlformats.org/officeDocument/2006/relationships" xmlns:w="http://schemas.openxmlformats.org/wordprocessingml/2006/main" xmlns:w14="http://schemas.microsoft.com/office/word/2010/wordml" xmlns:w15="http://schemas.microsoft.com/office/word/2012/wordml" xmlns:w16cex="http://schemas.microsoft.com/office/word/2018/wordml/cex" xmlns:w16cid="http://schemas.microsoft.com/office/word/2016/wordml/cid" xmlns:w16="http://schemas.microsoft.com/office/word/2018/wordml" xmlns:w16du="http://schemas.microsoft.com/office/word/2023/wordml/word16du" xmlns:w16sdtdh="http://schemas.microsoft.com/office/word/2020/wordml/sdtdatahash" xmlns:w16sdtfl="http://schemas.microsoft.com/office/word/2024/wordml/sdtformatlock" xmlns:w16se="http://schemas.microsoft.com/office/word/2015/wordml/symex" mc:Ignorable="w14 w15 w16se w16cid w16 w16cex w16sdtdh w16sdtfl w16du">
   <w:docDefaults>
     <w:rPrDefault>
       <w:rPr>

</xml_diff>